<commit_message>
Update the preparation before the traveling
Update the preparation before the traveling
</commit_message>
<xml_diff>
--- a/超详细美西旅游攻略（20171003 - 20171015）.docx
+++ b/超详细美西旅游攻略（20171003 - 20171015）.docx
@@ -454,19 +454,10 @@
         <w:t>自驾租车信息</w:t>
       </w:r>
     </w:p>
-    <w:p>
-      <w:pPr>
-        <w:rPr>
-          <w:rFonts w:hint="eastAsia"/>
-        </w:rPr>
-      </w:pPr>
-    </w:p>
+    <w:p/>
     <w:p>
       <w:pPr>
         <w:pStyle w:val="a3"/>
-        <w:rPr>
-          <w:rFonts w:hint="eastAsia"/>
-        </w:rPr>
       </w:pPr>
       <w:r>
         <w:rPr>
@@ -476,91 +467,79 @@
       </w:r>
     </w:p>
     <w:p>
-      <w:pPr>
-        <w:rPr>
-          <w:rFonts w:hint="eastAsia"/>
-        </w:rPr>
-      </w:pPr>
+      <w:r>
+        <w:rPr>
+          <w:rFonts w:hint="eastAsia"/>
+        </w:rPr>
+        <w:t>车载</w:t>
+      </w:r>
       <w:r>
         <w:rPr>
           <w:rFonts w:hint="eastAsia"/>
         </w:rPr>
         <w:t>导航</w:t>
       </w:r>
-    </w:p>
-    <w:p>
-      <w:pPr>
-        <w:rPr>
-          <w:rFonts w:hint="eastAsia"/>
-        </w:rPr>
-      </w:pPr>
-      <w:r>
-        <w:rPr>
-          <w:rFonts w:hint="eastAsia"/>
-        </w:rPr>
-        <w:t>WIFI</w:t>
-      </w:r>
-      <w:r>
-        <w:rPr>
-          <w:rFonts w:hint="eastAsia"/>
-        </w:rPr>
-        <w:t>租赁</w:t>
-      </w:r>
-    </w:p>
-    <w:p>
-      <w:pPr>
-        <w:rPr>
-          <w:rFonts w:hint="eastAsia"/>
-        </w:rPr>
-      </w:pPr>
-      <w:r>
-        <w:rPr>
-          <w:rFonts w:hint="eastAsia"/>
-        </w:rPr>
-        <w:t>手机</w:t>
-      </w:r>
-      <w:r>
-        <w:t>sim</w:t>
-      </w:r>
-      <w:r>
-        <w:rPr>
-          <w:rFonts w:hint="eastAsia"/>
-        </w:rPr>
-        <w:t>卡开通国际漫游</w:t>
-      </w:r>
-      <w:r>
-        <w:t>(10086)</w:t>
-      </w:r>
-      <w:r>
-        <w:rPr>
-          <w:rFonts w:hint="eastAsia"/>
-        </w:rPr>
-        <w:t>，并且关闭移动数据流量</w:t>
-      </w:r>
-    </w:p>
-    <w:p>
-      <w:pPr>
-        <w:rPr>
-          <w:rFonts w:hint="eastAsia"/>
-        </w:rPr>
-      </w:pPr>
-      <w:r>
-        <w:rPr>
-          <w:rFonts w:hint="eastAsia"/>
-        </w:rPr>
-        <w:t>预定上羚羊谷旅游团</w:t>
-      </w:r>
-      <w:r>
-        <w:t>(</w:t>
+      <w:r>
+        <w:t>:</w:t>
+      </w:r>
+    </w:p>
+    <w:p>
+      <w:pPr>
+        <w:pStyle w:val="a5"/>
+        <w:numPr>
+          <w:ilvl w:val="0"/>
+          <w:numId w:val="14"/>
+        </w:numPr>
+        <w:ind w:firstLineChars="0"/>
+        <w:rPr>
+          <w:rFonts w:hint="eastAsia"/>
+        </w:rPr>
+      </w:pPr>
+      <w:r>
+        <w:rPr>
+          <w:rFonts w:hint="eastAsia"/>
+        </w:rPr>
+        <w:t>淘宝地址：</w:t>
       </w:r>
       <w:hyperlink r:id="rId6" w:history="1">
         <w:r>
           <w:rPr>
             <w:rStyle w:val="a6"/>
           </w:rPr>
-          <w:t>https://www.antelopecanyon.com/)</w:t>
+          <w:t>https://item.taoba</w:t>
+        </w:r>
+        <w:r>
+          <w:rPr>
+            <w:rStyle w:val="a6"/>
+          </w:rPr>
+          <w:t>o</w:t>
+        </w:r>
+        <w:r>
+          <w:rPr>
+            <w:rStyle w:val="a6"/>
+          </w:rPr>
+          <w:t>.com/item.htm?spm=a1z10.3-c.w4002-1236038420.21.eNgnkW&amp;id=36610053338</w:t>
         </w:r>
       </w:hyperlink>
+    </w:p>
+    <w:p>
+      <w:pPr>
+        <w:pStyle w:val="a5"/>
+        <w:numPr>
+          <w:ilvl w:val="0"/>
+          <w:numId w:val="14"/>
+        </w:numPr>
+        <w:ind w:firstLineChars="0"/>
+        <w:rPr>
+          <w:rFonts w:hint="eastAsia"/>
+        </w:rPr>
+      </w:pPr>
+      <w:r>
+        <w:rPr>
+          <w:rFonts w:hint="eastAsia"/>
+        </w:rPr>
+        <w:t>费用：10元一天</w:t>
+      </w:r>
       <w:r>
         <w:t xml:space="preserve">, </w:t>
       </w:r>
@@ -568,20 +547,7 @@
         <w:rPr>
           <w:rFonts w:hint="eastAsia"/>
         </w:rPr>
-        <w:t>下羚羊谷只需当场买票</w:t>
-      </w:r>
-    </w:p>
-    <w:p>
-      <w:pPr>
-        <w:rPr>
-          <w:rFonts w:hint="eastAsia"/>
-        </w:rPr>
-      </w:pPr>
-      <w:r>
-        <w:rPr>
-          <w:rFonts w:hint="eastAsia"/>
-        </w:rPr>
-        <w:t>预定上海浦东机场周边停车场，</w:t>
+        <w:t>租用从</w:t>
       </w:r>
       <w:r>
         <w:t>10.3</w:t>
@@ -593,64 +559,504 @@
         <w:t>到</w:t>
       </w:r>
       <w:r>
-        <w:rPr>
-          <w:rFonts w:hint="eastAsia"/>
-        </w:rPr>
-        <w:t>10.16</w:t>
-      </w:r>
-      <w:r>
-        <w:rPr>
-          <w:rFonts w:hint="eastAsia"/>
-        </w:rPr>
-        <w:t>，一共</w:t>
-      </w:r>
-      <w:r>
-        <w:rPr>
-          <w:rFonts w:hint="eastAsia"/>
-        </w:rPr>
-        <w:t>14</w:t>
-      </w:r>
-      <w:r>
-        <w:rPr>
-          <w:rFonts w:hint="eastAsia"/>
-        </w:rPr>
-        <w:t>天</w:t>
-      </w:r>
-    </w:p>
-    <w:p>
-      <w:pPr>
-        <w:rPr>
-          <w:rFonts w:hint="eastAsia"/>
-        </w:rPr>
-      </w:pPr>
-    </w:p>
-    <w:p>
-      <w:pPr>
-        <w:rPr>
-          <w:rFonts w:hint="eastAsia"/>
-        </w:rPr>
-      </w:pPr>
-    </w:p>
-    <w:p>
-      <w:pPr>
-        <w:rPr>
-          <w:rFonts w:hint="eastAsia"/>
-        </w:rPr>
-      </w:pPr>
-    </w:p>
-    <w:p>
-      <w:pPr>
-        <w:rPr>
-          <w:rFonts w:hint="eastAsia"/>
-        </w:rPr>
-      </w:pPr>
-    </w:p>
-    <w:p>
-      <w:pPr>
-        <w:rPr>
-          <w:rFonts w:hint="eastAsia"/>
-        </w:rPr>
-      </w:pPr>
+        <w:t>10.16，</w:t>
+      </w:r>
+      <w:r>
+        <w:rPr>
+          <w:rFonts w:hint="eastAsia"/>
+        </w:rPr>
+        <w:t>一共14天。总共140元。</w:t>
+      </w:r>
+    </w:p>
+    <w:p>
+      <w:pPr>
+        <w:pStyle w:val="a5"/>
+        <w:numPr>
+          <w:ilvl w:val="0"/>
+          <w:numId w:val="14"/>
+        </w:numPr>
+        <w:ind w:firstLineChars="0"/>
+        <w:rPr>
+          <w:rFonts w:hint="eastAsia"/>
+        </w:rPr>
+      </w:pPr>
+      <w:r>
+        <w:rPr>
+          <w:rFonts w:hint="eastAsia"/>
+        </w:rPr>
+        <w:t>押金：800元</w:t>
+      </w:r>
+    </w:p>
+    <w:p>
+      <w:pPr>
+        <w:pStyle w:val="a5"/>
+        <w:numPr>
+          <w:ilvl w:val="0"/>
+          <w:numId w:val="14"/>
+        </w:numPr>
+        <w:ind w:firstLineChars="0"/>
+        <w:rPr>
+          <w:rFonts w:hint="eastAsia"/>
+        </w:rPr>
+      </w:pPr>
+      <w:r>
+        <w:rPr>
+          <w:rFonts w:hint="eastAsia"/>
+        </w:rPr>
+        <w:t>可以提前将每段行程的目的地输入导航中。</w:t>
+      </w:r>
+    </w:p>
+    <w:p>
+      <w:pPr>
+        <w:rPr>
+          <w:rFonts w:hint="eastAsia"/>
+        </w:rPr>
+      </w:pPr>
+    </w:p>
+    <w:p>
+      <w:r>
+        <w:rPr>
+          <w:rFonts w:hint="eastAsia"/>
+        </w:rPr>
+        <w:t>WIFI</w:t>
+      </w:r>
+      <w:r>
+        <w:rPr>
+          <w:rFonts w:hint="eastAsia"/>
+        </w:rPr>
+        <w:t>租赁</w:t>
+      </w:r>
+      <w:r>
+        <w:t>:</w:t>
+      </w:r>
+    </w:p>
+    <w:p>
+      <w:pPr>
+        <w:pStyle w:val="a5"/>
+        <w:numPr>
+          <w:ilvl w:val="0"/>
+          <w:numId w:val="16"/>
+        </w:numPr>
+        <w:ind w:firstLineChars="0"/>
+        <w:rPr>
+          <w:rFonts w:hint="eastAsia"/>
+        </w:rPr>
+      </w:pPr>
+      <w:r>
+        <w:rPr>
+          <w:rFonts w:hint="eastAsia"/>
+        </w:rPr>
+        <w:t>淘宝地址：</w:t>
+      </w:r>
+    </w:p>
+    <w:p>
+      <w:pPr>
+        <w:pStyle w:val="a5"/>
+        <w:ind w:left="780" w:firstLineChars="0" w:firstLine="0"/>
+        <w:rPr>
+          <w:rFonts w:hint="eastAsia"/>
+        </w:rPr>
+      </w:pPr>
+      <w:hyperlink r:id="rId7" w:history="1">
+        <w:r>
+          <w:rPr>
+            <w:rStyle w:val="a6"/>
+          </w:rPr>
+          <w:t>https://items.fliggy.com/item.htm?spm=a230r.1.14.1.OEWIR2&amp;id=523275672425&amp;ns=1&amp;abbucket=12</w:t>
+        </w:r>
+      </w:hyperlink>
+    </w:p>
+    <w:p>
+      <w:pPr>
+        <w:pStyle w:val="a5"/>
+        <w:numPr>
+          <w:ilvl w:val="0"/>
+          <w:numId w:val="16"/>
+        </w:numPr>
+        <w:ind w:firstLineChars="0"/>
+        <w:rPr>
+          <w:rFonts w:hint="eastAsia"/>
+        </w:rPr>
+      </w:pPr>
+      <w:r>
+        <w:rPr>
+          <w:rFonts w:hint="eastAsia"/>
+        </w:rPr>
+        <w:lastRenderedPageBreak/>
+        <w:t>费用：</w:t>
+      </w:r>
+      <w:r>
+        <w:t>28</w:t>
+      </w:r>
+      <w:r>
+        <w:rPr>
+          <w:rFonts w:hint="eastAsia"/>
+        </w:rPr>
+        <w:t>元一天，</w:t>
+      </w:r>
+      <w:r>
+        <w:rPr>
+          <w:rFonts w:hint="eastAsia"/>
+        </w:rPr>
+        <w:t>租用从</w:t>
+      </w:r>
+      <w:r>
+        <w:t>10.3</w:t>
+      </w:r>
+      <w:r>
+        <w:rPr>
+          <w:rFonts w:hint="eastAsia"/>
+        </w:rPr>
+        <w:t>到</w:t>
+      </w:r>
+      <w:r>
+        <w:t>10.16，</w:t>
+      </w:r>
+      <w:r>
+        <w:rPr>
+          <w:rFonts w:hint="eastAsia"/>
+        </w:rPr>
+        <w:t>一共14天。总共</w:t>
+      </w:r>
+      <w:r>
+        <w:rPr>
+          <w:rFonts w:hint="eastAsia"/>
+        </w:rPr>
+        <w:t>392</w:t>
+      </w:r>
+      <w:r>
+        <w:rPr>
+          <w:rFonts w:hint="eastAsia"/>
+        </w:rPr>
+        <w:t>元。</w:t>
+      </w:r>
+    </w:p>
+    <w:p>
+      <w:pPr>
+        <w:pStyle w:val="a5"/>
+        <w:numPr>
+          <w:ilvl w:val="0"/>
+          <w:numId w:val="16"/>
+        </w:numPr>
+        <w:ind w:firstLineChars="0"/>
+        <w:rPr>
+          <w:rFonts w:hint="eastAsia"/>
+        </w:rPr>
+      </w:pPr>
+      <w:r>
+        <w:rPr>
+          <w:rFonts w:hint="eastAsia"/>
+        </w:rPr>
+        <w:t>押金：芝麻信用分666以上，免押金。</w:t>
+      </w:r>
+    </w:p>
+    <w:p>
+      <w:pPr>
+        <w:rPr>
+          <w:rFonts w:hint="eastAsia"/>
+        </w:rPr>
+      </w:pPr>
+    </w:p>
+    <w:p>
+      <w:pPr>
+        <w:rPr>
+          <w:rFonts w:hint="eastAsia"/>
+        </w:rPr>
+      </w:pPr>
+      <w:r>
+        <w:rPr>
+          <w:rFonts w:hint="eastAsia"/>
+        </w:rPr>
+        <w:t>手机：</w:t>
+      </w:r>
+    </w:p>
+    <w:p>
+      <w:pPr>
+        <w:pStyle w:val="a5"/>
+        <w:numPr>
+          <w:ilvl w:val="0"/>
+          <w:numId w:val="17"/>
+        </w:numPr>
+        <w:ind w:firstLineChars="0"/>
+        <w:rPr>
+          <w:rFonts w:hint="eastAsia"/>
+        </w:rPr>
+      </w:pPr>
+      <w:r>
+        <w:rPr>
+          <w:rFonts w:hint="eastAsia"/>
+        </w:rPr>
+        <w:t>手机</w:t>
+      </w:r>
+      <w:r>
+        <w:t>sim</w:t>
+      </w:r>
+      <w:r>
+        <w:rPr>
+          <w:rFonts w:hint="eastAsia"/>
+        </w:rPr>
+        <w:t>卡开通国际漫游</w:t>
+      </w:r>
+      <w:r>
+        <w:t>(10086)</w:t>
+      </w:r>
+      <w:r>
+        <w:rPr>
+          <w:rFonts w:hint="eastAsia"/>
+        </w:rPr>
+        <w:t>，并且关闭移动数据流量</w:t>
+      </w:r>
+    </w:p>
+    <w:p>
+      <w:pPr>
+        <w:pStyle w:val="a5"/>
+        <w:numPr>
+          <w:ilvl w:val="0"/>
+          <w:numId w:val="17"/>
+        </w:numPr>
+        <w:ind w:firstLineChars="0"/>
+        <w:rPr>
+          <w:rFonts w:hint="eastAsia"/>
+        </w:rPr>
+      </w:pPr>
+      <w:r>
+        <w:rPr>
+          <w:rFonts w:hint="eastAsia"/>
+        </w:rPr>
+        <w:t>下载好常用APP</w:t>
+      </w:r>
+    </w:p>
+    <w:p>
+      <w:pPr>
+        <w:pStyle w:val="a5"/>
+        <w:ind w:left="1260" w:firstLineChars="0" w:firstLine="0"/>
+        <w:rPr>
+          <w:rFonts w:hint="eastAsia"/>
+        </w:rPr>
+      </w:pPr>
+      <w:r>
+        <w:rPr>
+          <w:rFonts w:hint="eastAsia"/>
+        </w:rPr>
+        <w:t xml:space="preserve">Google Map </w:t>
+      </w:r>
+      <w:r>
+        <w:t>–</w:t>
+      </w:r>
+      <w:r>
+        <w:rPr>
+          <w:rFonts w:hint="eastAsia"/>
+        </w:rPr>
+        <w:t xml:space="preserve"> 导航</w:t>
+      </w:r>
+    </w:p>
+    <w:p>
+      <w:pPr>
+        <w:pStyle w:val="a5"/>
+        <w:ind w:left="1260" w:firstLineChars="0" w:firstLine="0"/>
+        <w:rPr>
+          <w:rFonts w:hint="eastAsia"/>
+        </w:rPr>
+      </w:pPr>
+      <w:r>
+        <w:rPr>
+          <w:rFonts w:hint="eastAsia"/>
+        </w:rPr>
+        <w:t xml:space="preserve">Yelp </w:t>
+      </w:r>
+      <w:r>
+        <w:t>–</w:t>
+      </w:r>
+      <w:r>
+        <w:rPr>
+          <w:rFonts w:hint="eastAsia"/>
+        </w:rPr>
+        <w:t xml:space="preserve"> 餐馆的评价</w:t>
+      </w:r>
+    </w:p>
+    <w:p>
+      <w:pPr>
+        <w:pStyle w:val="a5"/>
+        <w:ind w:left="1260" w:firstLineChars="0" w:firstLine="0"/>
+        <w:rPr>
+          <w:rFonts w:hint="eastAsia"/>
+        </w:rPr>
+      </w:pPr>
+      <w:r>
+        <w:rPr>
+          <w:rFonts w:hint="eastAsia"/>
+        </w:rPr>
+        <w:t xml:space="preserve">Booking </w:t>
+      </w:r>
+      <w:r>
+        <w:t>–</w:t>
+      </w:r>
+      <w:r>
+        <w:rPr>
+          <w:rFonts w:hint="eastAsia"/>
+        </w:rPr>
+        <w:t xml:space="preserve"> 酒店订单列表</w:t>
+      </w:r>
+    </w:p>
+    <w:p>
+      <w:pPr>
+        <w:rPr>
+          <w:rFonts w:hint="eastAsia"/>
+        </w:rPr>
+      </w:pPr>
+    </w:p>
+    <w:p>
+      <w:pPr>
+        <w:rPr>
+          <w:rFonts w:hint="eastAsia"/>
+        </w:rPr>
+      </w:pPr>
+      <w:r>
+        <w:rPr>
+          <w:rFonts w:hint="eastAsia"/>
+        </w:rPr>
+        <w:t>预定上海浦东机场周边停车场</w:t>
+      </w:r>
+      <w:r>
+        <w:rPr>
+          <w:rFonts w:hint="eastAsia"/>
+        </w:rPr>
+        <w:t>：</w:t>
+      </w:r>
+    </w:p>
+    <w:p>
+      <w:pPr>
+        <w:pStyle w:val="a5"/>
+        <w:numPr>
+          <w:ilvl w:val="0"/>
+          <w:numId w:val="18"/>
+        </w:numPr>
+        <w:ind w:firstLineChars="0"/>
+        <w:rPr>
+          <w:rFonts w:hint="eastAsia"/>
+        </w:rPr>
+      </w:pPr>
+      <w:r>
+        <w:rPr>
+          <w:rFonts w:hint="eastAsia"/>
+        </w:rPr>
+        <w:t>淘宝地址：</w:t>
+      </w:r>
+    </w:p>
+    <w:p>
+      <w:pPr>
+        <w:pStyle w:val="a5"/>
+        <w:ind w:left="780" w:firstLineChars="0" w:firstLine="0"/>
+        <w:rPr>
+          <w:rFonts w:hint="eastAsia"/>
+        </w:rPr>
+      </w:pPr>
+      <w:hyperlink r:id="rId8" w:history="1">
+        <w:r>
+          <w:rPr>
+            <w:rStyle w:val="a6"/>
+          </w:rPr>
+          <w:t>https://item.taobao.com/item.htm?spm=a1z09.2.0.0.VbKCqv&amp;id=523020166902&amp;_u=22kef4j1eab</w:t>
+        </w:r>
+      </w:hyperlink>
+    </w:p>
+    <w:p>
+      <w:pPr>
+        <w:pStyle w:val="a5"/>
+        <w:numPr>
+          <w:ilvl w:val="0"/>
+          <w:numId w:val="18"/>
+        </w:numPr>
+        <w:ind w:firstLineChars="0"/>
+      </w:pPr>
+      <w:r>
+        <w:rPr>
+          <w:rFonts w:hint="eastAsia"/>
+        </w:rPr>
+        <w:t>费用：预订费5元，第一天70元，以后每天10元。停车从10.3到10.16，一共14天，总共205元。</w:t>
+      </w:r>
+    </w:p>
+    <w:p>
+      <w:pPr>
+        <w:rPr>
+          <w:rFonts w:hint="eastAsia"/>
+        </w:rPr>
+      </w:pPr>
+    </w:p>
+    <w:p>
+      <w:pPr>
+        <w:rPr>
+          <w:rFonts w:hint="eastAsia"/>
+        </w:rPr>
+      </w:pPr>
+      <w:r>
+        <w:rPr>
+          <w:rFonts w:hint="eastAsia"/>
+        </w:rPr>
+        <w:t>羚羊谷：</w:t>
+      </w:r>
+    </w:p>
+    <w:p>
+      <w:pPr>
+        <w:pStyle w:val="a5"/>
+        <w:numPr>
+          <w:ilvl w:val="0"/>
+          <w:numId w:val="19"/>
+        </w:numPr>
+        <w:ind w:firstLineChars="0"/>
+        <w:rPr>
+          <w:rFonts w:hint="eastAsia"/>
+        </w:rPr>
+      </w:pPr>
+      <w:r>
+        <w:rPr>
+          <w:rFonts w:hint="eastAsia"/>
+        </w:rPr>
+        <w:t>前往上羚羊谷需要报当地团。</w:t>
+      </w:r>
+    </w:p>
+    <w:p>
+      <w:pPr>
+        <w:pStyle w:val="a5"/>
+        <w:numPr>
+          <w:ilvl w:val="0"/>
+          <w:numId w:val="19"/>
+        </w:numPr>
+        <w:ind w:firstLineChars="0"/>
+      </w:pPr>
+      <w:r>
+        <w:rPr>
+          <w:rFonts w:hint="eastAsia"/>
+        </w:rPr>
+        <w:t>网址：</w:t>
+      </w:r>
+      <w:hyperlink r:id="rId9" w:history="1">
+        <w:r>
+          <w:rPr>
+            <w:rStyle w:val="a6"/>
+          </w:rPr>
+          <w:t>https://www.antelopecanyon.com/</w:t>
+        </w:r>
+      </w:hyperlink>
+    </w:p>
+    <w:p>
+      <w:pPr>
+        <w:pStyle w:val="a5"/>
+        <w:numPr>
+          <w:ilvl w:val="0"/>
+          <w:numId w:val="19"/>
+        </w:numPr>
+        <w:ind w:firstLineChars="0"/>
+        <w:rPr>
+          <w:rFonts w:hint="eastAsia"/>
+        </w:rPr>
+      </w:pPr>
+      <w:r>
+        <w:rPr>
+          <w:rFonts w:hint="eastAsia"/>
+        </w:rPr>
+        <w:t>前往下羚羊谷无需报团，当场买票入场。一般来说上羚羊谷风景更佳。</w:t>
+      </w:r>
     </w:p>
     <w:p>
       <w:pPr>
@@ -662,15 +1068,11 @@
     <w:p>
       <w:pPr>
         <w:pStyle w:val="a3"/>
-        <w:rPr>
-          <w:rFonts w:hint="eastAsia"/>
-        </w:rPr>
-      </w:pPr>
-      <w:r>
-        <w:rPr>
-          <w:rFonts w:hint="eastAsia"/>
-        </w:rPr>
-        <w:lastRenderedPageBreak/>
+      </w:pPr>
+      <w:r>
+        <w:rPr>
+          <w:rFonts w:hint="eastAsia"/>
+        </w:rPr>
         <w:t>大致费用统计</w:t>
       </w:r>
     </w:p>
@@ -694,37 +1096,33 @@
         <w:rPr>
           <w:rFonts w:hint="eastAsia"/>
         </w:rPr>
-        <w:t>(</w:t>
-      </w:r>
-      <w:r>
-        <w:t>RMB</w:t>
-      </w:r>
-      <w:r>
-        <w:rPr>
-          <w:rFonts w:hint="eastAsia"/>
-        </w:rPr>
+        <w:t>元</w:t>
+      </w:r>
+    </w:p>
+    <w:p>
+      <w:pPr>
+        <w:rPr>
+          <w:rFonts w:hint="eastAsia"/>
+        </w:rPr>
+      </w:pPr>
+      <w:r>
+        <w:rPr>
+          <w:rFonts w:hint="eastAsia"/>
+        </w:rPr>
+        <w:t>住宿：</w:t>
+      </w:r>
+      <w:r>
+        <w:t>1853.25(</w:t>
+      </w:r>
+      <w:r>
+        <w:rPr>
+          <w:rFonts w:hint="eastAsia"/>
+        </w:rPr>
+        <w:t>美元</w:t>
+      </w:r>
+      <w:r>
         <w:t>)</w:t>
       </w:r>
-    </w:p>
-    <w:p>
-      <w:r>
-        <w:rPr>
-          <w:rFonts w:hint="eastAsia"/>
-        </w:rPr>
-        <w:t>住宿：</w:t>
-      </w:r>
-      <w:r>
-        <w:t>1853.25(</w:t>
-      </w:r>
-      <w:r>
-        <w:rPr>
-          <w:rFonts w:hint="eastAsia"/>
-        </w:rPr>
-        <w:t>美元</w:t>
-      </w:r>
-      <w:r>
-        <w:t>)</w:t>
-      </w:r>
       <w:r>
         <w:rPr>
           <w:rFonts w:hint="eastAsia"/>
@@ -750,7 +1148,10 @@
         <w:t>12972.75</w:t>
       </w:r>
       <w:r>
-        <w:t>(RMB)</w:t>
+        <w:rPr>
+          <w:rFonts w:hint="eastAsia"/>
+        </w:rPr>
+        <w:t>元</w:t>
       </w:r>
     </w:p>
     <w:p>
@@ -765,29 +1166,124 @@
         </w:rPr>
         <w:t>租车：</w:t>
       </w:r>
-      <w:bookmarkStart w:id="0" w:name="_GoBack"/>
-      <w:bookmarkEnd w:id="0"/>
-    </w:p>
-    <w:p>
-      <w:pPr>
-        <w:rPr>
-          <w:rFonts w:hint="eastAsia"/>
-        </w:rPr>
-      </w:pPr>
-    </w:p>
-    <w:p>
-      <w:pPr>
-        <w:rPr>
-          <w:rFonts w:hint="eastAsia"/>
-        </w:rPr>
-      </w:pPr>
-    </w:p>
+    </w:p>
+    <w:p>
+      <w:pPr>
+        <w:rPr>
+          <w:rFonts w:hint="eastAsia"/>
+        </w:rPr>
+      </w:pPr>
+      <w:r>
+        <w:rPr>
+          <w:rFonts w:hint="eastAsia"/>
+        </w:rPr>
+        <w:t>租用车载导航：</w:t>
+      </w:r>
+      <w:r>
+        <w:rPr>
+          <w:rFonts w:hint="eastAsia"/>
+        </w:rPr>
+        <w:t>140</w:t>
+      </w:r>
+      <w:r>
+        <w:rPr>
+          <w:rFonts w:hint="eastAsia"/>
+        </w:rPr>
+        <w:t>元</w:t>
+      </w:r>
+    </w:p>
+    <w:p>
+      <w:pPr>
+        <w:rPr>
+          <w:rFonts w:hint="eastAsia"/>
+        </w:rPr>
+      </w:pPr>
+      <w:r>
+        <w:rPr>
+          <w:rFonts w:hint="eastAsia"/>
+        </w:rPr>
+        <w:t>租用移动</w:t>
+      </w:r>
+      <w:r>
+        <w:rPr>
+          <w:rFonts w:hint="eastAsia"/>
+        </w:rPr>
+        <w:t>WI-FI</w:t>
+      </w:r>
+      <w:r>
+        <w:rPr>
+          <w:rFonts w:hint="eastAsia"/>
+        </w:rPr>
+        <w:t>：</w:t>
+      </w:r>
+      <w:r>
+        <w:rPr>
+          <w:rFonts w:hint="eastAsia"/>
+        </w:rPr>
+        <w:t>392</w:t>
+      </w:r>
+      <w:r>
+        <w:rPr>
+          <w:rFonts w:hint="eastAsia"/>
+        </w:rPr>
+        <w:t>元</w:t>
+      </w:r>
+    </w:p>
+    <w:p>
+      <w:pPr>
+        <w:rPr>
+          <w:rFonts w:hint="eastAsia"/>
+        </w:rPr>
+      </w:pPr>
+      <w:r>
+        <w:rPr>
+          <w:rFonts w:hint="eastAsia"/>
+        </w:rPr>
+        <w:t>浦东机场停车费：</w:t>
+      </w:r>
+      <w:r>
+        <w:rPr>
+          <w:rFonts w:hint="eastAsia"/>
+        </w:rPr>
+        <w:t>205</w:t>
+      </w:r>
+      <w:r>
+        <w:rPr>
+          <w:rFonts w:hint="eastAsia"/>
+        </w:rPr>
+        <w:t>元</w:t>
+      </w:r>
+    </w:p>
+    <w:p>
+      <w:pPr>
+        <w:rPr>
+          <w:rFonts w:hint="eastAsia"/>
+        </w:rPr>
+      </w:pPr>
+      <w:r>
+        <w:rPr>
+          <w:rFonts w:hint="eastAsia"/>
+        </w:rPr>
+        <w:t>上羚羊谷团费：</w:t>
+      </w:r>
+    </w:p>
+    <w:p>
+      <w:pPr>
+        <w:rPr>
+          <w:rFonts w:hint="eastAsia"/>
+        </w:rPr>
+      </w:pPr>
+      <w:r>
+        <w:rPr>
+          <w:rFonts w:hint="eastAsia"/>
+        </w:rPr>
+        <w:t>下羚羊谷门票：</w:t>
+      </w:r>
+    </w:p>
+    <w:p/>
     <w:p>
       <w:pPr>
         <w:pStyle w:val="a3"/>
-        <w:rPr>
-          <w:rFonts w:hint="eastAsia"/>
-        </w:rPr>
       </w:pPr>
       <w:r>
         <w:rPr>
@@ -805,7 +1301,6 @@
     <w:p>
       <w:pPr>
         <w:rPr>
-          <w:rFonts w:hint="eastAsia"/>
           <w:b/>
           <w:sz w:val="28"/>
           <w:szCs w:val="28"/>
@@ -871,9 +1366,6 @@
           <w:numId w:val="2"/>
         </w:numPr>
         <w:ind w:firstLineChars="0"/>
-        <w:rPr>
-          <w:rFonts w:hint="eastAsia"/>
-        </w:rPr>
       </w:pPr>
       <w:r>
         <w:rPr>
@@ -917,9 +1409,6 @@
           <w:numId w:val="2"/>
         </w:numPr>
         <w:ind w:firstLineChars="0"/>
-        <w:rPr>
-          <w:rFonts w:hint="eastAsia"/>
-        </w:rPr>
       </w:pPr>
       <w:r>
         <w:rPr>
@@ -978,9 +1467,6 @@
           <w:numId w:val="2"/>
         </w:numPr>
         <w:ind w:firstLineChars="0"/>
-        <w:rPr>
-          <w:rFonts w:hint="eastAsia"/>
-        </w:rPr>
       </w:pPr>
       <w:r>
         <w:rPr>
@@ -1047,9 +1533,6 @@
       <w:pPr>
         <w:pStyle w:val="a5"/>
         <w:ind w:left="1740" w:firstLineChars="0" w:firstLine="0"/>
-        <w:rPr>
-          <w:rFonts w:hint="eastAsia"/>
-        </w:rPr>
       </w:pPr>
       <w:r>
         <w:rPr>
@@ -1076,17 +1559,10 @@
         <w:t xml:space="preserve"> = 441.85</w:t>
       </w:r>
     </w:p>
-    <w:p>
-      <w:pPr>
-        <w:rPr>
-          <w:rFonts w:hint="eastAsia"/>
-        </w:rPr>
-      </w:pPr>
-    </w:p>
-    <w:p>
-      <w:pPr>
-        <w:rPr>
-          <w:rFonts w:hint="eastAsia"/>
+    <w:p/>
+    <w:p>
+      <w:pPr>
+        <w:rPr>
           <w:b/>
           <w:sz w:val="28"/>
           <w:szCs w:val="28"/>
@@ -1152,9 +1628,6 @@
           <w:numId w:val="3"/>
         </w:numPr>
         <w:ind w:firstLineChars="0"/>
-        <w:rPr>
-          <w:rFonts w:hint="eastAsia"/>
-        </w:rPr>
       </w:pPr>
       <w:r>
         <w:rPr>
@@ -1177,9 +1650,6 @@
           <w:numId w:val="3"/>
         </w:numPr>
         <w:ind w:firstLineChars="0"/>
-        <w:rPr>
-          <w:rFonts w:hint="eastAsia"/>
-        </w:rPr>
       </w:pPr>
       <w:r>
         <w:rPr>
@@ -1238,9 +1708,6 @@
           <w:numId w:val="3"/>
         </w:numPr>
         <w:ind w:firstLineChars="0"/>
-        <w:rPr>
-          <w:rFonts w:hint="eastAsia"/>
-        </w:rPr>
       </w:pPr>
       <w:r>
         <w:rPr>
@@ -1264,28 +1731,18 @@
         <w:rPr>
           <w:rFonts w:hint="eastAsia"/>
         </w:rPr>
-        <w:t>：</w:t>
-      </w:r>
-      <w:r>
-        <w:rPr>
-          <w:rFonts w:hint="eastAsia"/>
-        </w:rPr>
-        <w:t>0</w:t>
+        <w:t>：0</w:t>
       </w:r>
     </w:p>
     <w:p>
       <w:pPr>
         <w:pStyle w:val="a5"/>
         <w:ind w:left="480" w:firstLineChars="0" w:firstLine="0"/>
-        <w:rPr>
-          <w:rFonts w:hint="eastAsia"/>
-        </w:rPr>
-      </w:pPr>
-    </w:p>
-    <w:p>
-      <w:pPr>
-        <w:rPr>
-          <w:rFonts w:hint="eastAsia"/>
+      </w:pPr>
+    </w:p>
+    <w:p>
+      <w:pPr>
+        <w:rPr>
           <w:b/>
           <w:sz w:val="28"/>
           <w:szCs w:val="28"/>
@@ -1351,9 +1808,6 @@
           <w:numId w:val="4"/>
         </w:numPr>
         <w:ind w:firstLineChars="0"/>
-        <w:rPr>
-          <w:rFonts w:hint="eastAsia"/>
-        </w:rPr>
       </w:pPr>
       <w:r>
         <w:rPr>
@@ -1376,9 +1830,6 @@
           <w:numId w:val="4"/>
         </w:numPr>
         <w:ind w:firstLineChars="0"/>
-        <w:rPr>
-          <w:rFonts w:hint="eastAsia"/>
-        </w:rPr>
       </w:pPr>
       <w:r>
         <w:rPr>
@@ -1437,9 +1888,6 @@
           <w:numId w:val="4"/>
         </w:numPr>
         <w:ind w:firstLineChars="0"/>
-        <w:rPr>
-          <w:rFonts w:hint="eastAsia"/>
-        </w:rPr>
       </w:pPr>
       <w:r>
         <w:rPr>
@@ -1476,15 +1924,11 @@
       <w:pPr>
         <w:pStyle w:val="a5"/>
         <w:ind w:left="480" w:firstLineChars="0" w:firstLine="0"/>
-        <w:rPr>
-          <w:rFonts w:hint="eastAsia"/>
-        </w:rPr>
-      </w:pPr>
-    </w:p>
-    <w:p>
-      <w:pPr>
-        <w:rPr>
-          <w:rFonts w:hint="eastAsia"/>
+      </w:pPr>
+    </w:p>
+    <w:p>
+      <w:pPr>
+        <w:rPr>
           <w:b/>
           <w:sz w:val="28"/>
           <w:szCs w:val="28"/>
@@ -1551,7 +1995,6 @@
         </w:numPr>
         <w:ind w:firstLineChars="0"/>
         <w:rPr>
-          <w:rFonts w:hint="eastAsia"/>
           <w:b/>
           <w:sz w:val="28"/>
           <w:szCs w:val="28"/>
@@ -1625,7 +2068,6 @@
         </w:numPr>
         <w:ind w:firstLineChars="0"/>
         <w:rPr>
-          <w:rFonts w:hint="eastAsia"/>
           <w:b/>
           <w:sz w:val="28"/>
           <w:szCs w:val="28"/>
@@ -1660,7 +2102,7 @@
         </w:numPr>
         <w:ind w:firstLineChars="0"/>
         <w:rPr>
-          <w:rFonts w:eastAsia="Times New Roman" w:hint="eastAsia"/>
+          <w:rFonts w:eastAsia="Times New Roman"/>
           <w:kern w:val="0"/>
         </w:rPr>
       </w:pPr>
@@ -1754,13 +2196,7 @@
         <w:t xml:space="preserve"> = 114.58</w:t>
       </w:r>
     </w:p>
-    <w:p>
-      <w:pPr>
-        <w:rPr>
-          <w:rFonts w:hint="eastAsia"/>
-        </w:rPr>
-      </w:pPr>
-    </w:p>
+    <w:p/>
     <w:p>
       <w:pPr>
         <w:rPr>
@@ -1829,10 +2265,9 @@
           <w:numId w:val="8"/>
         </w:numPr>
         <w:ind w:firstLineChars="0"/>
-        <w:rPr>
-          <w:rFonts w:hint="eastAsia"/>
-        </w:rPr>
-      </w:pPr>
+      </w:pPr>
+      <w:bookmarkStart w:id="0" w:name="_GoBack"/>
+      <w:bookmarkEnd w:id="0"/>
       <w:r>
         <w:rPr>
           <w:rFonts w:hint="eastAsia"/>
@@ -1866,9 +2301,6 @@
           <w:numId w:val="8"/>
         </w:numPr>
         <w:ind w:firstLineChars="0"/>
-        <w:rPr>
-          <w:rFonts w:hint="eastAsia"/>
-        </w:rPr>
       </w:pPr>
       <w:r>
         <w:rPr>
@@ -1925,9 +2357,6 @@
           <w:numId w:val="8"/>
         </w:numPr>
         <w:ind w:firstLineChars="0"/>
-        <w:rPr>
-          <w:rFonts w:hint="eastAsia"/>
-        </w:rPr>
       </w:pPr>
       <w:r>
         <w:rPr>
@@ -1969,17 +2398,10 @@
         <w:t xml:space="preserve"> = 665.4</w:t>
       </w:r>
     </w:p>
-    <w:p>
-      <w:pPr>
-        <w:rPr>
-          <w:rFonts w:hint="eastAsia"/>
-        </w:rPr>
-      </w:pPr>
-    </w:p>
-    <w:p>
-      <w:pPr>
-        <w:rPr>
-          <w:rFonts w:hint="eastAsia"/>
+    <w:p/>
+    <w:p>
+      <w:pPr>
+        <w:rPr>
           <w:b/>
           <w:sz w:val="28"/>
           <w:szCs w:val="28"/>
@@ -2046,7 +2468,6 @@
         </w:numPr>
         <w:ind w:firstLineChars="0"/>
         <w:rPr>
-          <w:rFonts w:hint="eastAsia"/>
           <w:b/>
           <w:sz w:val="28"/>
           <w:szCs w:val="28"/>
@@ -2068,9 +2489,6 @@
           <w:numId w:val="9"/>
         </w:numPr>
         <w:ind w:firstLineChars="0"/>
-        <w:rPr>
-          <w:rFonts w:hint="eastAsia"/>
-        </w:rPr>
       </w:pPr>
       <w:r>
         <w:rPr>
@@ -2124,40 +2542,25 @@
           <w:numId w:val="9"/>
         </w:numPr>
         <w:ind w:firstLineChars="0"/>
-        <w:rPr>
-          <w:rFonts w:hint="eastAsia"/>
-        </w:rPr>
-      </w:pPr>
-      <w:r>
-        <w:rPr>
-          <w:rFonts w:hint="eastAsia"/>
-        </w:rPr>
-        <w:t>费用：</w:t>
-      </w:r>
-      <w:r>
-        <w:rPr>
-          <w:rFonts w:hint="eastAsia"/>
-        </w:rPr>
-        <w:t>0</w:t>
-      </w:r>
-    </w:p>
-    <w:p>
-      <w:pPr>
-        <w:rPr>
-          <w:rFonts w:hint="eastAsia"/>
-          <w:b/>
-          <w:sz w:val="28"/>
-          <w:szCs w:val="28"/>
-          <w:u w:val="single"/>
-        </w:rPr>
-      </w:pPr>
-    </w:p>
-    <w:p>
-      <w:pPr>
-        <w:rPr>
-          <w:rFonts w:hint="eastAsia"/>
-        </w:rPr>
-      </w:pPr>
+      </w:pPr>
+      <w:r>
+        <w:rPr>
+          <w:rFonts w:hint="eastAsia"/>
+        </w:rPr>
+        <w:t>费用：0</w:t>
+      </w:r>
+    </w:p>
+    <w:p>
+      <w:pPr>
+        <w:rPr>
+          <w:b/>
+          <w:sz w:val="28"/>
+          <w:szCs w:val="28"/>
+          <w:u w:val="single"/>
+        </w:rPr>
+      </w:pPr>
+    </w:p>
+    <w:p>
       <w:r>
         <w:rPr>
           <w:rFonts w:hint="eastAsia"/>
@@ -2218,7 +2621,6 @@
         </w:numPr>
         <w:ind w:firstLineChars="0"/>
         <w:rPr>
-          <w:rFonts w:hint="eastAsia"/>
           <w:b/>
           <w:sz w:val="28"/>
           <w:szCs w:val="28"/>
@@ -2240,9 +2642,6 @@
           <w:numId w:val="9"/>
         </w:numPr>
         <w:ind w:firstLineChars="0"/>
-        <w:rPr>
-          <w:rFonts w:hint="eastAsia"/>
-        </w:rPr>
       </w:pPr>
       <w:r>
         <w:rPr>
@@ -2296,9 +2695,6 @@
           <w:numId w:val="9"/>
         </w:numPr>
         <w:ind w:firstLineChars="0"/>
-        <w:rPr>
-          <w:rFonts w:hint="eastAsia"/>
-        </w:rPr>
       </w:pPr>
       <w:r>
         <w:rPr>
@@ -2307,17 +2703,10 @@
         <w:t>费用：0</w:t>
       </w:r>
     </w:p>
-    <w:p>
-      <w:pPr>
-        <w:rPr>
-          <w:rFonts w:hint="eastAsia"/>
-        </w:rPr>
-      </w:pPr>
-    </w:p>
-    <w:p>
-      <w:pPr>
-        <w:rPr>
-          <w:rFonts w:hint="eastAsia"/>
+    <w:p/>
+    <w:p>
+      <w:pPr>
+        <w:rPr>
           <w:b/>
           <w:sz w:val="28"/>
           <w:szCs w:val="28"/>
@@ -2383,9 +2772,6 @@
           <w:numId w:val="10"/>
         </w:numPr>
         <w:ind w:firstLineChars="0"/>
-        <w:rPr>
-          <w:rFonts w:hint="eastAsia"/>
-        </w:rPr>
       </w:pPr>
       <w:r>
         <w:rPr>
@@ -2414,9 +2800,6 @@
           <w:numId w:val="10"/>
         </w:numPr>
         <w:ind w:firstLineChars="0"/>
-        <w:rPr>
-          <w:rFonts w:hint="eastAsia"/>
-        </w:rPr>
       </w:pPr>
       <w:r>
         <w:rPr>
@@ -2479,9 +2862,6 @@
           <w:numId w:val="10"/>
         </w:numPr>
         <w:ind w:firstLineChars="0"/>
-        <w:rPr>
-          <w:rFonts w:hint="eastAsia"/>
-        </w:rPr>
       </w:pPr>
       <w:r>
         <w:rPr>
@@ -2550,17 +2930,10 @@
         <w:t xml:space="preserve"> = 132.23</w:t>
       </w:r>
     </w:p>
-    <w:p>
-      <w:pPr>
-        <w:rPr>
-          <w:rFonts w:hint="eastAsia"/>
-        </w:rPr>
-      </w:pPr>
-    </w:p>
-    <w:p>
-      <w:pPr>
-        <w:rPr>
-          <w:rFonts w:hint="eastAsia"/>
+    <w:p/>
+    <w:p>
+      <w:pPr>
+        <w:rPr>
           <w:b/>
           <w:sz w:val="28"/>
           <w:szCs w:val="28"/>
@@ -2626,9 +2999,6 @@
           <w:numId w:val="11"/>
         </w:numPr>
         <w:ind w:firstLineChars="0"/>
-        <w:rPr>
-          <w:rFonts w:hint="eastAsia"/>
-        </w:rPr>
       </w:pPr>
       <w:r>
         <w:rPr>
@@ -2675,9 +3045,6 @@
           <w:numId w:val="11"/>
         </w:numPr>
         <w:ind w:firstLineChars="0"/>
-        <w:rPr>
-          <w:rFonts w:hint="eastAsia"/>
-        </w:rPr>
       </w:pPr>
       <w:r>
         <w:rPr>
@@ -2717,19 +3084,7 @@
         <w:t>地址：</w:t>
       </w:r>
       <w:r>
-        <w:t>5051 Duke Ellington Way</w:t>
-      </w:r>
-      <w:r>
-        <w:t xml:space="preserve">， </w:t>
-      </w:r>
-      <w:r>
-        <w:t>Las Vegas Strip</w:t>
-      </w:r>
-      <w:r>
-        <w:t xml:space="preserve">， </w:t>
-      </w:r>
-      <w:r>
-        <w:t>Las Vegas, NV 89119</w:t>
+        <w:t>5051 Duke Ellington Way， Las Vegas Strip， Las Vegas, NV 89119</w:t>
       </w:r>
     </w:p>
     <w:p>
@@ -2740,9 +3095,6 @@
           <w:numId w:val="11"/>
         </w:numPr>
         <w:ind w:firstLineChars="0"/>
-        <w:rPr>
-          <w:rFonts w:hint="eastAsia"/>
-        </w:rPr>
       </w:pPr>
       <w:r>
         <w:rPr>
@@ -2805,13 +3157,7 @@
         <w:t xml:space="preserve"> = 371.36</w:t>
       </w:r>
     </w:p>
-    <w:p>
-      <w:pPr>
-        <w:rPr>
-          <w:rFonts w:hint="eastAsia"/>
-        </w:rPr>
-      </w:pPr>
-    </w:p>
+    <w:p/>
     <w:p>
       <w:pPr>
         <w:rPr>
@@ -2880,9 +3226,6 @@
           <w:numId w:val="12"/>
         </w:numPr>
         <w:ind w:firstLineChars="0"/>
-        <w:rPr>
-          <w:rFonts w:hint="eastAsia"/>
-        </w:rPr>
       </w:pPr>
       <w:r>
         <w:rPr>
@@ -2905,9 +3248,6 @@
           <w:numId w:val="11"/>
         </w:numPr>
         <w:ind w:firstLineChars="0"/>
-        <w:rPr>
-          <w:rFonts w:hint="eastAsia"/>
-        </w:rPr>
       </w:pPr>
       <w:r>
         <w:rPr>
@@ -2984,19 +3324,19 @@
         <w:rPr>
           <w:rFonts w:hint="eastAsia"/>
         </w:rPr>
-        <w:t>：</w:t>
-      </w:r>
-      <w:r>
-        <w:rPr>
-          <w:rFonts w:hint="eastAsia"/>
-        </w:rPr>
-        <w:t>0</w:t>
-      </w:r>
-    </w:p>
-    <w:p>
-      <w:pPr>
-        <w:rPr>
-          <w:rFonts w:hint="eastAsia"/>
+        <w:t>：0</w:t>
+      </w:r>
+    </w:p>
+    <w:p>
+      <w:pPr>
+        <w:rPr>
+          <w:rFonts w:hint="eastAsia"/>
+        </w:rPr>
+      </w:pPr>
+    </w:p>
+    <w:p>
+      <w:pPr>
+        <w:rPr>
           <w:b/>
           <w:sz w:val="28"/>
           <w:szCs w:val="28"/>
@@ -3062,9 +3402,6 @@
           <w:numId w:val="12"/>
         </w:numPr>
         <w:ind w:firstLineChars="0"/>
-        <w:rPr>
-          <w:rFonts w:hint="eastAsia"/>
-        </w:rPr>
       </w:pPr>
       <w:r>
         <w:rPr>
@@ -3087,9 +3424,6 @@
           <w:numId w:val="11"/>
         </w:numPr>
         <w:ind w:firstLineChars="0"/>
-        <w:rPr>
-          <w:rFonts w:hint="eastAsia"/>
-        </w:rPr>
       </w:pPr>
       <w:r>
         <w:rPr>
@@ -3140,9 +3474,6 @@
           <w:numId w:val="11"/>
         </w:numPr>
         <w:ind w:firstLineChars="0"/>
-        <w:rPr>
-          <w:rFonts w:hint="eastAsia"/>
-        </w:rPr>
       </w:pPr>
       <w:r>
         <w:rPr>
@@ -3169,17 +3500,10 @@
         <w:t>：0</w:t>
       </w:r>
     </w:p>
-    <w:p>
-      <w:pPr>
-        <w:rPr>
-          <w:rFonts w:hint="eastAsia"/>
-        </w:rPr>
-      </w:pPr>
-    </w:p>
-    <w:p>
-      <w:pPr>
-        <w:rPr>
-          <w:rFonts w:hint="eastAsia"/>
+    <w:p/>
+    <w:p>
+      <w:pPr>
+        <w:rPr>
           <w:b/>
           <w:sz w:val="28"/>
           <w:szCs w:val="28"/>
@@ -3238,11 +3562,6 @@
       </w:r>
     </w:p>
     <w:p>
-      <w:pPr>
-        <w:rPr>
-          <w:rFonts w:hint="eastAsia"/>
-        </w:rPr>
-      </w:pPr>
       <w:r>
         <w:rPr>
           <w:rFonts w:hint="eastAsia"/>
@@ -3275,11 +3594,6 @@
       </w:r>
     </w:p>
     <w:p>
-      <w:pPr>
-        <w:rPr>
-          <w:rFonts w:hint="eastAsia"/>
-        </w:rPr>
-      </w:pPr>
       <w:r>
         <w:rPr>
           <w:rFonts w:hint="eastAsia"/>
@@ -3317,21 +3631,10 @@
         <w:t>地址：</w:t>
       </w:r>
       <w:r>
-        <w:t>5005 West Century Boulevard</w:t>
-      </w:r>
-      <w:r>
-        <w:t xml:space="preserve">, </w:t>
-      </w:r>
-      <w:r>
-        <w:t>Los Angeles, CA 90304</w:t>
-      </w:r>
-    </w:p>
-    <w:p>
-      <w:pPr>
-        <w:rPr>
-          <w:rFonts w:hint="eastAsia"/>
-        </w:rPr>
-      </w:pPr>
+        <w:t>5005 West Century Boulevard, Los Angeles, CA 90304</w:t>
+      </w:r>
+    </w:p>
+    <w:p>
       <w:r>
         <w:rPr>
           <w:rFonts w:hint="eastAsia"/>
@@ -3405,19 +3708,8 @@
         <w:t xml:space="preserve"> = 127.83</w:t>
       </w:r>
     </w:p>
-    <w:p>
-      <w:pPr>
-        <w:rPr>
-          <w:rFonts w:hint="eastAsia"/>
-        </w:rPr>
-      </w:pPr>
-    </w:p>
-    <w:p>
-      <w:pPr>
-        <w:rPr>
-          <w:rFonts w:hint="eastAsia"/>
-        </w:rPr>
-      </w:pPr>
+    <w:p/>
+    <w:p>
       <w:r>
         <w:rPr>
           <w:rFonts w:hint="eastAsia"/>
@@ -3470,11 +3762,6 @@
       </w:r>
     </w:p>
     <w:p>
-      <w:pPr>
-        <w:rPr>
-          <w:rFonts w:hint="eastAsia"/>
-        </w:rPr>
-      </w:pPr>
       <w:r>
         <w:rPr>
           <w:rFonts w:hint="eastAsia"/>
@@ -3536,19 +3823,10 @@
         <w:t>起飞回上海</w:t>
       </w:r>
     </w:p>
-    <w:p>
-      <w:pPr>
-        <w:rPr>
-          <w:rFonts w:hint="eastAsia"/>
-        </w:rPr>
-      </w:pPr>
-    </w:p>
+    <w:p/>
     <w:p>
       <w:pPr>
         <w:pStyle w:val="a3"/>
-        <w:rPr>
-          <w:rFonts w:hint="eastAsia"/>
-        </w:rPr>
       </w:pPr>
       <w:r>
         <w:rPr>
@@ -3683,6 +3961,95 @@
     </w:lvl>
   </w:abstractNum>
   <w:abstractNum w:abstractNumId="1">
+    <w:nsid w:val="0A3249CB"/>
+    <w:multiLevelType w:val="hybridMultilevel"/>
+    <w:tmpl w:val="A42CB52E"/>
+    <w:lvl w:ilvl="0" w:tplc="84705440">
+      <w:start w:val="1"/>
+      <w:numFmt w:val="decimal"/>
+      <w:lvlText w:val="%1."/>
+      <w:lvlJc w:val="left"/>
+      <w:pPr>
+        <w:ind w:left="360" w:hanging="360"/>
+      </w:pPr>
+      <w:rPr>
+        <w:rFonts w:hint="eastAsia"/>
+      </w:rPr>
+    </w:lvl>
+    <w:lvl w:ilvl="1" w:tplc="04090019" w:tentative="1">
+      <w:start w:val="1"/>
+      <w:numFmt w:val="lowerLetter"/>
+      <w:lvlText w:val="%2)"/>
+      <w:lvlJc w:val="left"/>
+      <w:pPr>
+        <w:ind w:left="960" w:hanging="480"/>
+      </w:pPr>
+    </w:lvl>
+    <w:lvl w:ilvl="2" w:tplc="0409001B" w:tentative="1">
+      <w:start w:val="1"/>
+      <w:numFmt w:val="lowerRoman"/>
+      <w:lvlText w:val="%3."/>
+      <w:lvlJc w:val="right"/>
+      <w:pPr>
+        <w:ind w:left="1440" w:hanging="480"/>
+      </w:pPr>
+    </w:lvl>
+    <w:lvl w:ilvl="3" w:tplc="0409000F" w:tentative="1">
+      <w:start w:val="1"/>
+      <w:numFmt w:val="decimal"/>
+      <w:lvlText w:val="%4."/>
+      <w:lvlJc w:val="left"/>
+      <w:pPr>
+        <w:ind w:left="1920" w:hanging="480"/>
+      </w:pPr>
+    </w:lvl>
+    <w:lvl w:ilvl="4" w:tplc="04090019" w:tentative="1">
+      <w:start w:val="1"/>
+      <w:numFmt w:val="lowerLetter"/>
+      <w:lvlText w:val="%5)"/>
+      <w:lvlJc w:val="left"/>
+      <w:pPr>
+        <w:ind w:left="2400" w:hanging="480"/>
+      </w:pPr>
+    </w:lvl>
+    <w:lvl w:ilvl="5" w:tplc="0409001B" w:tentative="1">
+      <w:start w:val="1"/>
+      <w:numFmt w:val="lowerRoman"/>
+      <w:lvlText w:val="%6."/>
+      <w:lvlJc w:val="right"/>
+      <w:pPr>
+        <w:ind w:left="2880" w:hanging="480"/>
+      </w:pPr>
+    </w:lvl>
+    <w:lvl w:ilvl="6" w:tplc="0409000F" w:tentative="1">
+      <w:start w:val="1"/>
+      <w:numFmt w:val="decimal"/>
+      <w:lvlText w:val="%7."/>
+      <w:lvlJc w:val="left"/>
+      <w:pPr>
+        <w:ind w:left="3360" w:hanging="480"/>
+      </w:pPr>
+    </w:lvl>
+    <w:lvl w:ilvl="7" w:tplc="04090019" w:tentative="1">
+      <w:start w:val="1"/>
+      <w:numFmt w:val="lowerLetter"/>
+      <w:lvlText w:val="%8)"/>
+      <w:lvlJc w:val="left"/>
+      <w:pPr>
+        <w:ind w:left="3840" w:hanging="480"/>
+      </w:pPr>
+    </w:lvl>
+    <w:lvl w:ilvl="8" w:tplc="0409001B" w:tentative="1">
+      <w:start w:val="1"/>
+      <w:numFmt w:val="lowerRoman"/>
+      <w:lvlText w:val="%9."/>
+      <w:lvlJc w:val="right"/>
+      <w:pPr>
+        <w:ind w:left="4320" w:hanging="480"/>
+      </w:pPr>
+    </w:lvl>
+  </w:abstractNum>
+  <w:abstractNum w:abstractNumId="2">
     <w:nsid w:val="0D0A75D9"/>
     <w:multiLevelType w:val="hybridMultilevel"/>
     <w:tmpl w:val="B90CA0E6"/>
@@ -3795,7 +4162,7 @@
       </w:rPr>
     </w:lvl>
   </w:abstractNum>
-  <w:abstractNum w:abstractNumId="2">
+  <w:abstractNum w:abstractNumId="3">
     <w:nsid w:val="260000E3"/>
     <w:multiLevelType w:val="hybridMultilevel"/>
     <w:tmpl w:val="86F02F6E"/>
@@ -3908,7 +4275,96 @@
       </w:rPr>
     </w:lvl>
   </w:abstractNum>
-  <w:abstractNum w:abstractNumId="3">
+  <w:abstractNum w:abstractNumId="4">
+    <w:nsid w:val="264312EE"/>
+    <w:multiLevelType w:val="hybridMultilevel"/>
+    <w:tmpl w:val="3A9A89FC"/>
+    <w:lvl w:ilvl="0" w:tplc="7DA8371A">
+      <w:start w:val="1"/>
+      <w:numFmt w:val="decimal"/>
+      <w:lvlText w:val="%1."/>
+      <w:lvlJc w:val="left"/>
+      <w:pPr>
+        <w:ind w:left="780" w:hanging="360"/>
+      </w:pPr>
+      <w:rPr>
+        <w:rFonts w:hint="eastAsia"/>
+      </w:rPr>
+    </w:lvl>
+    <w:lvl w:ilvl="1" w:tplc="04090019" w:tentative="1">
+      <w:start w:val="1"/>
+      <w:numFmt w:val="lowerLetter"/>
+      <w:lvlText w:val="%2)"/>
+      <w:lvlJc w:val="left"/>
+      <w:pPr>
+        <w:ind w:left="1380" w:hanging="480"/>
+      </w:pPr>
+    </w:lvl>
+    <w:lvl w:ilvl="2" w:tplc="0409001B" w:tentative="1">
+      <w:start w:val="1"/>
+      <w:numFmt w:val="lowerRoman"/>
+      <w:lvlText w:val="%3."/>
+      <w:lvlJc w:val="right"/>
+      <w:pPr>
+        <w:ind w:left="1860" w:hanging="480"/>
+      </w:pPr>
+    </w:lvl>
+    <w:lvl w:ilvl="3" w:tplc="0409000F" w:tentative="1">
+      <w:start w:val="1"/>
+      <w:numFmt w:val="decimal"/>
+      <w:lvlText w:val="%4."/>
+      <w:lvlJc w:val="left"/>
+      <w:pPr>
+        <w:ind w:left="2340" w:hanging="480"/>
+      </w:pPr>
+    </w:lvl>
+    <w:lvl w:ilvl="4" w:tplc="04090019" w:tentative="1">
+      <w:start w:val="1"/>
+      <w:numFmt w:val="lowerLetter"/>
+      <w:lvlText w:val="%5)"/>
+      <w:lvlJc w:val="left"/>
+      <w:pPr>
+        <w:ind w:left="2820" w:hanging="480"/>
+      </w:pPr>
+    </w:lvl>
+    <w:lvl w:ilvl="5" w:tplc="0409001B" w:tentative="1">
+      <w:start w:val="1"/>
+      <w:numFmt w:val="lowerRoman"/>
+      <w:lvlText w:val="%6."/>
+      <w:lvlJc w:val="right"/>
+      <w:pPr>
+        <w:ind w:left="3300" w:hanging="480"/>
+      </w:pPr>
+    </w:lvl>
+    <w:lvl w:ilvl="6" w:tplc="0409000F" w:tentative="1">
+      <w:start w:val="1"/>
+      <w:numFmt w:val="decimal"/>
+      <w:lvlText w:val="%7."/>
+      <w:lvlJc w:val="left"/>
+      <w:pPr>
+        <w:ind w:left="3780" w:hanging="480"/>
+      </w:pPr>
+    </w:lvl>
+    <w:lvl w:ilvl="7" w:tplc="04090019" w:tentative="1">
+      <w:start w:val="1"/>
+      <w:numFmt w:val="lowerLetter"/>
+      <w:lvlText w:val="%8)"/>
+      <w:lvlJc w:val="left"/>
+      <w:pPr>
+        <w:ind w:left="4260" w:hanging="480"/>
+      </w:pPr>
+    </w:lvl>
+    <w:lvl w:ilvl="8" w:tplc="0409001B" w:tentative="1">
+      <w:start w:val="1"/>
+      <w:numFmt w:val="lowerRoman"/>
+      <w:lvlText w:val="%9."/>
+      <w:lvlJc w:val="right"/>
+      <w:pPr>
+        <w:ind w:left="4740" w:hanging="480"/>
+      </w:pPr>
+    </w:lvl>
+  </w:abstractNum>
+  <w:abstractNum w:abstractNumId="5">
     <w:nsid w:val="2E65065C"/>
     <w:multiLevelType w:val="hybridMultilevel"/>
     <w:tmpl w:val="6EF87AF0"/>
@@ -4021,7 +4477,96 @@
       </w:rPr>
     </w:lvl>
   </w:abstractNum>
-  <w:abstractNum w:abstractNumId="4">
+  <w:abstractNum w:abstractNumId="6">
+    <w:nsid w:val="37CE20E3"/>
+    <w:multiLevelType w:val="hybridMultilevel"/>
+    <w:tmpl w:val="24344784"/>
+    <w:lvl w:ilvl="0" w:tplc="7CF65158">
+      <w:start w:val="1"/>
+      <w:numFmt w:val="decimal"/>
+      <w:lvlText w:val="%1."/>
+      <w:lvlJc w:val="left"/>
+      <w:pPr>
+        <w:ind w:left="780" w:hanging="360"/>
+      </w:pPr>
+      <w:rPr>
+        <w:rFonts w:hint="eastAsia"/>
+      </w:rPr>
+    </w:lvl>
+    <w:lvl w:ilvl="1" w:tplc="04090019" w:tentative="1">
+      <w:start w:val="1"/>
+      <w:numFmt w:val="lowerLetter"/>
+      <w:lvlText w:val="%2)"/>
+      <w:lvlJc w:val="left"/>
+      <w:pPr>
+        <w:ind w:left="1380" w:hanging="480"/>
+      </w:pPr>
+    </w:lvl>
+    <w:lvl w:ilvl="2" w:tplc="0409001B" w:tentative="1">
+      <w:start w:val="1"/>
+      <w:numFmt w:val="lowerRoman"/>
+      <w:lvlText w:val="%3."/>
+      <w:lvlJc w:val="right"/>
+      <w:pPr>
+        <w:ind w:left="1860" w:hanging="480"/>
+      </w:pPr>
+    </w:lvl>
+    <w:lvl w:ilvl="3" w:tplc="0409000F" w:tentative="1">
+      <w:start w:val="1"/>
+      <w:numFmt w:val="decimal"/>
+      <w:lvlText w:val="%4."/>
+      <w:lvlJc w:val="left"/>
+      <w:pPr>
+        <w:ind w:left="2340" w:hanging="480"/>
+      </w:pPr>
+    </w:lvl>
+    <w:lvl w:ilvl="4" w:tplc="04090019" w:tentative="1">
+      <w:start w:val="1"/>
+      <w:numFmt w:val="lowerLetter"/>
+      <w:lvlText w:val="%5)"/>
+      <w:lvlJc w:val="left"/>
+      <w:pPr>
+        <w:ind w:left="2820" w:hanging="480"/>
+      </w:pPr>
+    </w:lvl>
+    <w:lvl w:ilvl="5" w:tplc="0409001B" w:tentative="1">
+      <w:start w:val="1"/>
+      <w:numFmt w:val="lowerRoman"/>
+      <w:lvlText w:val="%6."/>
+      <w:lvlJc w:val="right"/>
+      <w:pPr>
+        <w:ind w:left="3300" w:hanging="480"/>
+      </w:pPr>
+    </w:lvl>
+    <w:lvl w:ilvl="6" w:tplc="0409000F" w:tentative="1">
+      <w:start w:val="1"/>
+      <w:numFmt w:val="decimal"/>
+      <w:lvlText w:val="%7."/>
+      <w:lvlJc w:val="left"/>
+      <w:pPr>
+        <w:ind w:left="3780" w:hanging="480"/>
+      </w:pPr>
+    </w:lvl>
+    <w:lvl w:ilvl="7" w:tplc="04090019" w:tentative="1">
+      <w:start w:val="1"/>
+      <w:numFmt w:val="lowerLetter"/>
+      <w:lvlText w:val="%8)"/>
+      <w:lvlJc w:val="left"/>
+      <w:pPr>
+        <w:ind w:left="4260" w:hanging="480"/>
+      </w:pPr>
+    </w:lvl>
+    <w:lvl w:ilvl="8" w:tplc="0409001B" w:tentative="1">
+      <w:start w:val="1"/>
+      <w:numFmt w:val="lowerRoman"/>
+      <w:lvlText w:val="%9."/>
+      <w:lvlJc w:val="right"/>
+      <w:pPr>
+        <w:ind w:left="4740" w:hanging="480"/>
+      </w:pPr>
+    </w:lvl>
+  </w:abstractNum>
+  <w:abstractNum w:abstractNumId="7">
     <w:nsid w:val="38196826"/>
     <w:multiLevelType w:val="hybridMultilevel"/>
     <w:tmpl w:val="0EF06304"/>
@@ -4134,7 +4679,7 @@
       </w:rPr>
     </w:lvl>
   </w:abstractNum>
-  <w:abstractNum w:abstractNumId="5">
+  <w:abstractNum w:abstractNumId="8">
     <w:nsid w:val="3AE76C3A"/>
     <w:multiLevelType w:val="hybridMultilevel"/>
     <w:tmpl w:val="7DB2A41A"/>
@@ -4247,7 +4792,7 @@
       </w:rPr>
     </w:lvl>
   </w:abstractNum>
-  <w:abstractNum w:abstractNumId="6">
+  <w:abstractNum w:abstractNumId="9">
     <w:nsid w:val="3C217852"/>
     <w:multiLevelType w:val="hybridMultilevel"/>
     <w:tmpl w:val="54A476BA"/>
@@ -4360,7 +4905,7 @@
       </w:rPr>
     </w:lvl>
   </w:abstractNum>
-  <w:abstractNum w:abstractNumId="7">
+  <w:abstractNum w:abstractNumId="10">
     <w:nsid w:val="3D215562"/>
     <w:multiLevelType w:val="hybridMultilevel"/>
     <w:tmpl w:val="B0D2F1D4"/>
@@ -4473,7 +5018,96 @@
       </w:rPr>
     </w:lvl>
   </w:abstractNum>
-  <w:abstractNum w:abstractNumId="8">
+  <w:abstractNum w:abstractNumId="11">
+    <w:nsid w:val="52C16FA7"/>
+    <w:multiLevelType w:val="hybridMultilevel"/>
+    <w:tmpl w:val="A6A8FC50"/>
+    <w:lvl w:ilvl="0" w:tplc="0BA07CC8">
+      <w:start w:val="1"/>
+      <w:numFmt w:val="decimal"/>
+      <w:lvlText w:val="%1."/>
+      <w:lvlJc w:val="left"/>
+      <w:pPr>
+        <w:ind w:left="360" w:hanging="360"/>
+      </w:pPr>
+      <w:rPr>
+        <w:rFonts w:hint="eastAsia"/>
+      </w:rPr>
+    </w:lvl>
+    <w:lvl w:ilvl="1" w:tplc="04090019" w:tentative="1">
+      <w:start w:val="1"/>
+      <w:numFmt w:val="lowerLetter"/>
+      <w:lvlText w:val="%2)"/>
+      <w:lvlJc w:val="left"/>
+      <w:pPr>
+        <w:ind w:left="960" w:hanging="480"/>
+      </w:pPr>
+    </w:lvl>
+    <w:lvl w:ilvl="2" w:tplc="0409001B" w:tentative="1">
+      <w:start w:val="1"/>
+      <w:numFmt w:val="lowerRoman"/>
+      <w:lvlText w:val="%3."/>
+      <w:lvlJc w:val="right"/>
+      <w:pPr>
+        <w:ind w:left="1440" w:hanging="480"/>
+      </w:pPr>
+    </w:lvl>
+    <w:lvl w:ilvl="3" w:tplc="0409000F" w:tentative="1">
+      <w:start w:val="1"/>
+      <w:numFmt w:val="decimal"/>
+      <w:lvlText w:val="%4."/>
+      <w:lvlJc w:val="left"/>
+      <w:pPr>
+        <w:ind w:left="1920" w:hanging="480"/>
+      </w:pPr>
+    </w:lvl>
+    <w:lvl w:ilvl="4" w:tplc="04090019" w:tentative="1">
+      <w:start w:val="1"/>
+      <w:numFmt w:val="lowerLetter"/>
+      <w:lvlText w:val="%5)"/>
+      <w:lvlJc w:val="left"/>
+      <w:pPr>
+        <w:ind w:left="2400" w:hanging="480"/>
+      </w:pPr>
+    </w:lvl>
+    <w:lvl w:ilvl="5" w:tplc="0409001B" w:tentative="1">
+      <w:start w:val="1"/>
+      <w:numFmt w:val="lowerRoman"/>
+      <w:lvlText w:val="%6."/>
+      <w:lvlJc w:val="right"/>
+      <w:pPr>
+        <w:ind w:left="2880" w:hanging="480"/>
+      </w:pPr>
+    </w:lvl>
+    <w:lvl w:ilvl="6" w:tplc="0409000F" w:tentative="1">
+      <w:start w:val="1"/>
+      <w:numFmt w:val="decimal"/>
+      <w:lvlText w:val="%7."/>
+      <w:lvlJc w:val="left"/>
+      <w:pPr>
+        <w:ind w:left="3360" w:hanging="480"/>
+      </w:pPr>
+    </w:lvl>
+    <w:lvl w:ilvl="7" w:tplc="04090019" w:tentative="1">
+      <w:start w:val="1"/>
+      <w:numFmt w:val="lowerLetter"/>
+      <w:lvlText w:val="%8)"/>
+      <w:lvlJc w:val="left"/>
+      <w:pPr>
+        <w:ind w:left="3840" w:hanging="480"/>
+      </w:pPr>
+    </w:lvl>
+    <w:lvl w:ilvl="8" w:tplc="0409001B" w:tentative="1">
+      <w:start w:val="1"/>
+      <w:numFmt w:val="lowerRoman"/>
+      <w:lvlText w:val="%9."/>
+      <w:lvlJc w:val="right"/>
+      <w:pPr>
+        <w:ind w:left="4320" w:hanging="480"/>
+      </w:pPr>
+    </w:lvl>
+  </w:abstractNum>
+  <w:abstractNum w:abstractNumId="12">
     <w:nsid w:val="589D5821"/>
     <w:multiLevelType w:val="hybridMultilevel"/>
     <w:tmpl w:val="6D7462A0"/>
@@ -4586,7 +5220,185 @@
       </w:rPr>
     </w:lvl>
   </w:abstractNum>
-  <w:abstractNum w:abstractNumId="9">
+  <w:abstractNum w:abstractNumId="13">
+    <w:nsid w:val="59CC2B18"/>
+    <w:multiLevelType w:val="hybridMultilevel"/>
+    <w:tmpl w:val="A5A8A5CC"/>
+    <w:lvl w:ilvl="0" w:tplc="35A69C1E">
+      <w:start w:val="1"/>
+      <w:numFmt w:val="decimal"/>
+      <w:lvlText w:val="%1."/>
+      <w:lvlJc w:val="left"/>
+      <w:pPr>
+        <w:ind w:left="780" w:hanging="360"/>
+      </w:pPr>
+      <w:rPr>
+        <w:rFonts w:hint="eastAsia"/>
+      </w:rPr>
+    </w:lvl>
+    <w:lvl w:ilvl="1" w:tplc="04090019" w:tentative="1">
+      <w:start w:val="1"/>
+      <w:numFmt w:val="lowerLetter"/>
+      <w:lvlText w:val="%2)"/>
+      <w:lvlJc w:val="left"/>
+      <w:pPr>
+        <w:ind w:left="1380" w:hanging="480"/>
+      </w:pPr>
+    </w:lvl>
+    <w:lvl w:ilvl="2" w:tplc="0409001B" w:tentative="1">
+      <w:start w:val="1"/>
+      <w:numFmt w:val="lowerRoman"/>
+      <w:lvlText w:val="%3."/>
+      <w:lvlJc w:val="right"/>
+      <w:pPr>
+        <w:ind w:left="1860" w:hanging="480"/>
+      </w:pPr>
+    </w:lvl>
+    <w:lvl w:ilvl="3" w:tplc="0409000F" w:tentative="1">
+      <w:start w:val="1"/>
+      <w:numFmt w:val="decimal"/>
+      <w:lvlText w:val="%4."/>
+      <w:lvlJc w:val="left"/>
+      <w:pPr>
+        <w:ind w:left="2340" w:hanging="480"/>
+      </w:pPr>
+    </w:lvl>
+    <w:lvl w:ilvl="4" w:tplc="04090019" w:tentative="1">
+      <w:start w:val="1"/>
+      <w:numFmt w:val="lowerLetter"/>
+      <w:lvlText w:val="%5)"/>
+      <w:lvlJc w:val="left"/>
+      <w:pPr>
+        <w:ind w:left="2820" w:hanging="480"/>
+      </w:pPr>
+    </w:lvl>
+    <w:lvl w:ilvl="5" w:tplc="0409001B" w:tentative="1">
+      <w:start w:val="1"/>
+      <w:numFmt w:val="lowerRoman"/>
+      <w:lvlText w:val="%6."/>
+      <w:lvlJc w:val="right"/>
+      <w:pPr>
+        <w:ind w:left="3300" w:hanging="480"/>
+      </w:pPr>
+    </w:lvl>
+    <w:lvl w:ilvl="6" w:tplc="0409000F" w:tentative="1">
+      <w:start w:val="1"/>
+      <w:numFmt w:val="decimal"/>
+      <w:lvlText w:val="%7."/>
+      <w:lvlJc w:val="left"/>
+      <w:pPr>
+        <w:ind w:left="3780" w:hanging="480"/>
+      </w:pPr>
+    </w:lvl>
+    <w:lvl w:ilvl="7" w:tplc="04090019" w:tentative="1">
+      <w:start w:val="1"/>
+      <w:numFmt w:val="lowerLetter"/>
+      <w:lvlText w:val="%8)"/>
+      <w:lvlJc w:val="left"/>
+      <w:pPr>
+        <w:ind w:left="4260" w:hanging="480"/>
+      </w:pPr>
+    </w:lvl>
+    <w:lvl w:ilvl="8" w:tplc="0409001B" w:tentative="1">
+      <w:start w:val="1"/>
+      <w:numFmt w:val="lowerRoman"/>
+      <w:lvlText w:val="%9."/>
+      <w:lvlJc w:val="right"/>
+      <w:pPr>
+        <w:ind w:left="4740" w:hanging="480"/>
+      </w:pPr>
+    </w:lvl>
+  </w:abstractNum>
+  <w:abstractNum w:abstractNumId="14">
+    <w:nsid w:val="5D3F0B46"/>
+    <w:multiLevelType w:val="hybridMultilevel"/>
+    <w:tmpl w:val="F10E35D4"/>
+    <w:lvl w:ilvl="0" w:tplc="CEA655C6">
+      <w:start w:val="1"/>
+      <w:numFmt w:val="decimal"/>
+      <w:lvlText w:val="%1."/>
+      <w:lvlJc w:val="left"/>
+      <w:pPr>
+        <w:ind w:left="780" w:hanging="360"/>
+      </w:pPr>
+      <w:rPr>
+        <w:rFonts w:hint="eastAsia"/>
+      </w:rPr>
+    </w:lvl>
+    <w:lvl w:ilvl="1" w:tplc="04090019" w:tentative="1">
+      <w:start w:val="1"/>
+      <w:numFmt w:val="lowerLetter"/>
+      <w:lvlText w:val="%2)"/>
+      <w:lvlJc w:val="left"/>
+      <w:pPr>
+        <w:ind w:left="1380" w:hanging="480"/>
+      </w:pPr>
+    </w:lvl>
+    <w:lvl w:ilvl="2" w:tplc="0409001B" w:tentative="1">
+      <w:start w:val="1"/>
+      <w:numFmt w:val="lowerRoman"/>
+      <w:lvlText w:val="%3."/>
+      <w:lvlJc w:val="right"/>
+      <w:pPr>
+        <w:ind w:left="1860" w:hanging="480"/>
+      </w:pPr>
+    </w:lvl>
+    <w:lvl w:ilvl="3" w:tplc="0409000F" w:tentative="1">
+      <w:start w:val="1"/>
+      <w:numFmt w:val="decimal"/>
+      <w:lvlText w:val="%4."/>
+      <w:lvlJc w:val="left"/>
+      <w:pPr>
+        <w:ind w:left="2340" w:hanging="480"/>
+      </w:pPr>
+    </w:lvl>
+    <w:lvl w:ilvl="4" w:tplc="04090019" w:tentative="1">
+      <w:start w:val="1"/>
+      <w:numFmt w:val="lowerLetter"/>
+      <w:lvlText w:val="%5)"/>
+      <w:lvlJc w:val="left"/>
+      <w:pPr>
+        <w:ind w:left="2820" w:hanging="480"/>
+      </w:pPr>
+    </w:lvl>
+    <w:lvl w:ilvl="5" w:tplc="0409001B" w:tentative="1">
+      <w:start w:val="1"/>
+      <w:numFmt w:val="lowerRoman"/>
+      <w:lvlText w:val="%6."/>
+      <w:lvlJc w:val="right"/>
+      <w:pPr>
+        <w:ind w:left="3300" w:hanging="480"/>
+      </w:pPr>
+    </w:lvl>
+    <w:lvl w:ilvl="6" w:tplc="0409000F" w:tentative="1">
+      <w:start w:val="1"/>
+      <w:numFmt w:val="decimal"/>
+      <w:lvlText w:val="%7."/>
+      <w:lvlJc w:val="left"/>
+      <w:pPr>
+        <w:ind w:left="3780" w:hanging="480"/>
+      </w:pPr>
+    </w:lvl>
+    <w:lvl w:ilvl="7" w:tplc="04090019" w:tentative="1">
+      <w:start w:val="1"/>
+      <w:numFmt w:val="lowerLetter"/>
+      <w:lvlText w:val="%8)"/>
+      <w:lvlJc w:val="left"/>
+      <w:pPr>
+        <w:ind w:left="4260" w:hanging="480"/>
+      </w:pPr>
+    </w:lvl>
+    <w:lvl w:ilvl="8" w:tplc="0409001B" w:tentative="1">
+      <w:start w:val="1"/>
+      <w:numFmt w:val="lowerRoman"/>
+      <w:lvlText w:val="%9."/>
+      <w:lvlJc w:val="right"/>
+      <w:pPr>
+        <w:ind w:left="4740" w:hanging="480"/>
+      </w:pPr>
+    </w:lvl>
+  </w:abstractNum>
+  <w:abstractNum w:abstractNumId="15">
     <w:nsid w:val="6FE16014"/>
     <w:multiLevelType w:val="hybridMultilevel"/>
     <w:tmpl w:val="6AC2FCB8"/>
@@ -4699,7 +5511,7 @@
       </w:rPr>
     </w:lvl>
   </w:abstractNum>
-  <w:abstractNum w:abstractNumId="10">
+  <w:abstractNum w:abstractNumId="16">
     <w:nsid w:val="76706852"/>
     <w:multiLevelType w:val="hybridMultilevel"/>
     <w:tmpl w:val="990023F4"/>
@@ -4812,7 +5624,96 @@
       </w:rPr>
     </w:lvl>
   </w:abstractNum>
-  <w:abstractNum w:abstractNumId="11">
+  <w:abstractNum w:abstractNumId="17">
+    <w:nsid w:val="76E755B5"/>
+    <w:multiLevelType w:val="hybridMultilevel"/>
+    <w:tmpl w:val="CF801020"/>
+    <w:lvl w:ilvl="0" w:tplc="05527180">
+      <w:start w:val="1"/>
+      <w:numFmt w:val="decimal"/>
+      <w:lvlText w:val="%1."/>
+      <w:lvlJc w:val="left"/>
+      <w:pPr>
+        <w:ind w:left="780" w:hanging="360"/>
+      </w:pPr>
+      <w:rPr>
+        <w:rFonts w:hint="eastAsia"/>
+      </w:rPr>
+    </w:lvl>
+    <w:lvl w:ilvl="1" w:tplc="04090019" w:tentative="1">
+      <w:start w:val="1"/>
+      <w:numFmt w:val="lowerLetter"/>
+      <w:lvlText w:val="%2)"/>
+      <w:lvlJc w:val="left"/>
+      <w:pPr>
+        <w:ind w:left="1380" w:hanging="480"/>
+      </w:pPr>
+    </w:lvl>
+    <w:lvl w:ilvl="2" w:tplc="0409001B" w:tentative="1">
+      <w:start w:val="1"/>
+      <w:numFmt w:val="lowerRoman"/>
+      <w:lvlText w:val="%3."/>
+      <w:lvlJc w:val="right"/>
+      <w:pPr>
+        <w:ind w:left="1860" w:hanging="480"/>
+      </w:pPr>
+    </w:lvl>
+    <w:lvl w:ilvl="3" w:tplc="0409000F" w:tentative="1">
+      <w:start w:val="1"/>
+      <w:numFmt w:val="decimal"/>
+      <w:lvlText w:val="%4."/>
+      <w:lvlJc w:val="left"/>
+      <w:pPr>
+        <w:ind w:left="2340" w:hanging="480"/>
+      </w:pPr>
+    </w:lvl>
+    <w:lvl w:ilvl="4" w:tplc="04090019" w:tentative="1">
+      <w:start w:val="1"/>
+      <w:numFmt w:val="lowerLetter"/>
+      <w:lvlText w:val="%5)"/>
+      <w:lvlJc w:val="left"/>
+      <w:pPr>
+        <w:ind w:left="2820" w:hanging="480"/>
+      </w:pPr>
+    </w:lvl>
+    <w:lvl w:ilvl="5" w:tplc="0409001B" w:tentative="1">
+      <w:start w:val="1"/>
+      <w:numFmt w:val="lowerRoman"/>
+      <w:lvlText w:val="%6."/>
+      <w:lvlJc w:val="right"/>
+      <w:pPr>
+        <w:ind w:left="3300" w:hanging="480"/>
+      </w:pPr>
+    </w:lvl>
+    <w:lvl w:ilvl="6" w:tplc="0409000F" w:tentative="1">
+      <w:start w:val="1"/>
+      <w:numFmt w:val="decimal"/>
+      <w:lvlText w:val="%7."/>
+      <w:lvlJc w:val="left"/>
+      <w:pPr>
+        <w:ind w:left="3780" w:hanging="480"/>
+      </w:pPr>
+    </w:lvl>
+    <w:lvl w:ilvl="7" w:tplc="04090019" w:tentative="1">
+      <w:start w:val="1"/>
+      <w:numFmt w:val="lowerLetter"/>
+      <w:lvlText w:val="%8)"/>
+      <w:lvlJc w:val="left"/>
+      <w:pPr>
+        <w:ind w:left="4260" w:hanging="480"/>
+      </w:pPr>
+    </w:lvl>
+    <w:lvl w:ilvl="8" w:tplc="0409001B" w:tentative="1">
+      <w:start w:val="1"/>
+      <w:numFmt w:val="lowerRoman"/>
+      <w:lvlText w:val="%9."/>
+      <w:lvlJc w:val="right"/>
+      <w:pPr>
+        <w:ind w:left="4740" w:hanging="480"/>
+      </w:pPr>
+    </w:lvl>
+  </w:abstractNum>
+  <w:abstractNum w:abstractNumId="18">
     <w:nsid w:val="7BCF0C29"/>
     <w:multiLevelType w:val="hybridMultilevel"/>
     <w:tmpl w:val="5AEED798"/>
@@ -4926,40 +5827,61 @@
     </w:lvl>
   </w:abstractNum>
   <w:num w:numId="1">
-    <w:abstractNumId w:val="5"/>
+    <w:abstractNumId w:val="8"/>
   </w:num>
   <w:num w:numId="2">
-    <w:abstractNumId w:val="4"/>
+    <w:abstractNumId w:val="7"/>
   </w:num>
   <w:num w:numId="3">
+    <w:abstractNumId w:val="15"/>
+  </w:num>
+  <w:num w:numId="4">
+    <w:abstractNumId w:val="16"/>
+  </w:num>
+  <w:num w:numId="5">
     <w:abstractNumId w:val="9"/>
   </w:num>
-  <w:num w:numId="4">
-    <w:abstractNumId w:val="10"/>
-  </w:num>
-  <w:num w:numId="5">
-    <w:abstractNumId w:val="6"/>
-  </w:num>
   <w:num w:numId="6">
-    <w:abstractNumId w:val="2"/>
+    <w:abstractNumId w:val="3"/>
   </w:num>
   <w:num w:numId="7">
     <w:abstractNumId w:val="0"/>
   </w:num>
   <w:num w:numId="8">
+    <w:abstractNumId w:val="18"/>
+  </w:num>
+  <w:num w:numId="9">
+    <w:abstractNumId w:val="2"/>
+  </w:num>
+  <w:num w:numId="10">
+    <w:abstractNumId w:val="5"/>
+  </w:num>
+  <w:num w:numId="11">
+    <w:abstractNumId w:val="10"/>
+  </w:num>
+  <w:num w:numId="12">
+    <w:abstractNumId w:val="12"/>
+  </w:num>
+  <w:num w:numId="13">
+    <w:abstractNumId w:val="1"/>
+  </w:num>
+  <w:num w:numId="14">
+    <w:abstractNumId w:val="13"/>
+  </w:num>
+  <w:num w:numId="15">
     <w:abstractNumId w:val="11"/>
   </w:num>
-  <w:num w:numId="9">
-    <w:abstractNumId w:val="1"/>
+  <w:num w:numId="16">
+    <w:abstractNumId w:val="4"/>
   </w:num>
-  <w:num w:numId="10">
-    <w:abstractNumId w:val="3"/>
+  <w:num w:numId="17">
+    <w:abstractNumId w:val="17"/>
   </w:num>
-  <w:num w:numId="11">
-    <w:abstractNumId w:val="7"/>
+  <w:num w:numId="18">
+    <w:abstractNumId w:val="6"/>
   </w:num>
-  <w:num w:numId="12">
-    <w:abstractNumId w:val="8"/>
+  <w:num w:numId="19">
+    <w:abstractNumId w:val="14"/>
   </w:num>
 </w:numbering>
 </file>
@@ -5621,6 +6543,18 @@
       <w:u w:val="single"/>
     </w:rPr>
   </w:style>
+  <w:style w:type="character" w:styleId="a7">
+    <w:name w:val="FollowedHyperlink"/>
+    <w:basedOn w:val="a0"/>
+    <w:uiPriority w:val="99"/>
+    <w:semiHidden/>
+    <w:unhideWhenUsed/>
+    <w:rsid w:val="00E605F5"/>
+    <w:rPr>
+      <w:color w:val="954F72" w:themeColor="followedHyperlink"/>
+      <w:u w:val="single"/>
+    </w:rPr>
+  </w:style>
 </w:styles>
 </file>
 
@@ -5890,7 +6824,7 @@
 </file>
 
 <file path=customXml/itemProps1.xml><?xml version="1.0" encoding="utf-8"?>
-<ds:datastoreItem xmlns:ds="http://schemas.openxmlformats.org/officeDocument/2006/customXml" ds:itemID="{3E7B076F-DAEB-0A45-8BD0-FFD61FED71D8}">
+<ds:datastoreItem xmlns:ds="http://schemas.openxmlformats.org/officeDocument/2006/customXml" ds:itemID="{BEA8E40A-8DFE-5547-97E8-E7DBAA770527}">
   <ds:schemaRefs>
     <ds:schemaRef ds:uri="http://schemas.openxmlformats.org/officeDocument/2006/bibliography"/>
   </ds:schemaRefs>

</xml_diff>

<commit_message>
More Update for Preparation
</commit_message>
<xml_diff>
--- a/超详细美西旅游攻略（20171003 - 20171015）.docx
+++ b/超详细美西旅游攻略（20171003 - 20171015）.docx
@@ -491,9 +491,6 @@
           <w:numId w:val="14"/>
         </w:numPr>
         <w:ind w:firstLineChars="0"/>
-        <w:rPr>
-          <w:rFonts w:hint="eastAsia"/>
-        </w:rPr>
       </w:pPr>
       <w:r>
         <w:rPr>
@@ -506,19 +503,7 @@
           <w:rPr>
             <w:rStyle w:val="a6"/>
           </w:rPr>
-          <w:t>https://item.taoba</w:t>
-        </w:r>
-        <w:r>
-          <w:rPr>
-            <w:rStyle w:val="a6"/>
-          </w:rPr>
-          <w:t>o</w:t>
-        </w:r>
-        <w:r>
-          <w:rPr>
-            <w:rStyle w:val="a6"/>
-          </w:rPr>
-          <w:t>.com/item.htm?spm=a1z10.3-c.w4002-1236038420.21.eNgnkW&amp;id=36610053338</w:t>
+          <w:t>https://item.taobao.com/item.htm?spm=a1z10.3-c.w4002-1236038420.21.eNgnkW&amp;id=36610053338</w:t>
         </w:r>
       </w:hyperlink>
     </w:p>
@@ -530,9 +515,6 @@
           <w:numId w:val="14"/>
         </w:numPr>
         <w:ind w:firstLineChars="0"/>
-        <w:rPr>
-          <w:rFonts w:hint="eastAsia"/>
-        </w:rPr>
       </w:pPr>
       <w:r>
         <w:rPr>
@@ -576,15 +558,18 @@
           <w:numId w:val="14"/>
         </w:numPr>
         <w:ind w:firstLineChars="0"/>
-        <w:rPr>
-          <w:rFonts w:hint="eastAsia"/>
-        </w:rPr>
       </w:pPr>
       <w:r>
         <w:rPr>
           <w:rFonts w:hint="eastAsia"/>
         </w:rPr>
         <w:t>押金：800元</w:t>
+      </w:r>
+      <w:r>
+        <w:rPr>
+          <w:rFonts w:hint="eastAsia"/>
+        </w:rPr>
+        <w:t>。10.17将设备寄回，押金可退回。</w:t>
       </w:r>
     </w:p>
     <w:p>
@@ -595,9 +580,6 @@
           <w:numId w:val="14"/>
         </w:numPr>
         <w:ind w:firstLineChars="0"/>
-        <w:rPr>
-          <w:rFonts w:hint="eastAsia"/>
-        </w:rPr>
       </w:pPr>
       <w:r>
         <w:rPr>
@@ -606,13 +588,7 @@
         <w:t>可以提前将每段行程的目的地输入导航中。</w:t>
       </w:r>
     </w:p>
-    <w:p>
-      <w:pPr>
-        <w:rPr>
-          <w:rFonts w:hint="eastAsia"/>
-        </w:rPr>
-      </w:pPr>
-    </w:p>
+    <w:p/>
     <w:p>
       <w:r>
         <w:rPr>
@@ -638,9 +614,6 @@
           <w:numId w:val="16"/>
         </w:numPr>
         <w:ind w:firstLineChars="0"/>
-        <w:rPr>
-          <w:rFonts w:hint="eastAsia"/>
-        </w:rPr>
       </w:pPr>
       <w:r>
         <w:rPr>
@@ -653,16 +626,25 @@
       <w:pPr>
         <w:pStyle w:val="a5"/>
         <w:ind w:left="780" w:firstLineChars="0" w:firstLine="0"/>
-        <w:rPr>
-          <w:rFonts w:hint="eastAsia"/>
-        </w:rPr>
       </w:pPr>
       <w:hyperlink r:id="rId7" w:history="1">
         <w:r>
           <w:rPr>
             <w:rStyle w:val="a6"/>
           </w:rPr>
-          <w:t>https://items.fliggy.com/item.htm?spm=a230r.1.14.1.OEWIR2&amp;id=523275672425&amp;ns=1&amp;abbucket=12</w:t>
+          <w:t>https://items.fliggy.com</w:t>
+        </w:r>
+        <w:r>
+          <w:rPr>
+            <w:rStyle w:val="a6"/>
+          </w:rPr>
+          <w:t>/</w:t>
+        </w:r>
+        <w:r>
+          <w:rPr>
+            <w:rStyle w:val="a6"/>
+          </w:rPr>
+          <w:t>item.htm?spm=a230r.1.14.1.OEWIR2&amp;id=523275672425&amp;ns=1&amp;abbucket=12</w:t>
         </w:r>
       </w:hyperlink>
     </w:p>
@@ -674,9 +656,6 @@
           <w:numId w:val="16"/>
         </w:numPr>
         <w:ind w:firstLineChars="0"/>
-        <w:rPr>
-          <w:rFonts w:hint="eastAsia"/>
-        </w:rPr>
       </w:pPr>
       <w:r>
         <w:rPr>
@@ -692,13 +671,7 @@
         <w:rPr>
           <w:rFonts w:hint="eastAsia"/>
         </w:rPr>
-        <w:t>元一天，</w:t>
-      </w:r>
-      <w:r>
-        <w:rPr>
-          <w:rFonts w:hint="eastAsia"/>
-        </w:rPr>
-        <w:t>租用从</w:t>
+        <w:t>元一天，租用从</w:t>
       </w:r>
       <w:r>
         <w:t>10.3</w:t>
@@ -716,19 +689,7 @@
         <w:rPr>
           <w:rFonts w:hint="eastAsia"/>
         </w:rPr>
-        <w:t>一共14天。总共</w:t>
-      </w:r>
-      <w:r>
-        <w:rPr>
-          <w:rFonts w:hint="eastAsia"/>
-        </w:rPr>
-        <w:t>392</w:t>
-      </w:r>
-      <w:r>
-        <w:rPr>
-          <w:rFonts w:hint="eastAsia"/>
-        </w:rPr>
-        <w:t>元。</w:t>
+        <w:t>一共14天。总共392元。</w:t>
       </w:r>
     </w:p>
     <w:p>
@@ -752,17 +713,51 @@
     </w:p>
     <w:p>
       <w:pPr>
-        <w:rPr>
-          <w:rFonts w:hint="eastAsia"/>
-        </w:rPr>
-      </w:pPr>
-    </w:p>
-    <w:p>
-      <w:pPr>
-        <w:rPr>
-          <w:rFonts w:hint="eastAsia"/>
-        </w:rPr>
-      </w:pPr>
+        <w:pStyle w:val="a5"/>
+        <w:numPr>
+          <w:ilvl w:val="0"/>
+          <w:numId w:val="16"/>
+        </w:numPr>
+        <w:ind w:firstLineChars="0"/>
+        <w:rPr>
+          <w:rFonts w:hint="eastAsia"/>
+        </w:rPr>
+      </w:pPr>
+      <w:r>
+        <w:rPr>
+          <w:rFonts w:hint="eastAsia"/>
+        </w:rPr>
+        <w:t>取还</w:t>
+      </w:r>
+      <w:bookmarkStart w:id="0" w:name="_GoBack"/>
+      <w:bookmarkEnd w:id="0"/>
+      <w:r>
+        <w:rPr>
+          <w:rFonts w:hint="eastAsia"/>
+        </w:rPr>
+        <w:t>地点：</w:t>
+      </w:r>
+      <w:r>
+        <w:rPr>
+          <w:rFonts w:hint="eastAsia"/>
+        </w:rPr>
+        <w:t>上海浦东国际机场2号航站楼2楼国内到达</w:t>
+      </w:r>
+      <w:r>
+        <w:rPr>
+          <w:rFonts w:hint="eastAsia"/>
+        </w:rPr>
+        <w:t>层，</w:t>
+      </w:r>
+      <w:r>
+        <w:rPr>
+          <w:rFonts w:hint="eastAsia"/>
+        </w:rPr>
+        <w:t>赫兹租车对面13号柜台漫游超人（安检区外）</w:t>
+      </w:r>
+    </w:p>
+    <w:p/>
+    <w:p>
       <w:r>
         <w:rPr>
           <w:rFonts w:hint="eastAsia"/>
@@ -778,9 +773,6 @@
           <w:numId w:val="17"/>
         </w:numPr>
         <w:ind w:firstLineChars="0"/>
-        <w:rPr>
-          <w:rFonts w:hint="eastAsia"/>
-        </w:rPr>
       </w:pPr>
       <w:r>
         <w:rPr>
@@ -815,9 +807,6 @@
           <w:numId w:val="17"/>
         </w:numPr>
         <w:ind w:firstLineChars="0"/>
-        <w:rPr>
-          <w:rFonts w:hint="eastAsia"/>
-        </w:rPr>
       </w:pPr>
       <w:r>
         <w:rPr>
@@ -830,9 +819,6 @@
       <w:pPr>
         <w:pStyle w:val="a5"/>
         <w:ind w:left="1260" w:firstLineChars="0" w:firstLine="0"/>
-        <w:rPr>
-          <w:rFonts w:hint="eastAsia"/>
-        </w:rPr>
       </w:pPr>
       <w:r>
         <w:rPr>
@@ -854,9 +840,6 @@
       <w:pPr>
         <w:pStyle w:val="a5"/>
         <w:ind w:left="1260" w:firstLineChars="0" w:firstLine="0"/>
-        <w:rPr>
-          <w:rFonts w:hint="eastAsia"/>
-        </w:rPr>
       </w:pPr>
       <w:r>
         <w:rPr>
@@ -878,9 +861,6 @@
       <w:pPr>
         <w:pStyle w:val="a5"/>
         <w:ind w:left="1260" w:firstLineChars="0" w:firstLine="0"/>
-        <w:rPr>
-          <w:rFonts w:hint="eastAsia"/>
-        </w:rPr>
       </w:pPr>
       <w:r>
         <w:rPr>
@@ -898,30 +878,13 @@
         <w:t xml:space="preserve"> 酒店订单列表</w:t>
       </w:r>
     </w:p>
-    <w:p>
-      <w:pPr>
-        <w:rPr>
-          <w:rFonts w:hint="eastAsia"/>
-        </w:rPr>
-      </w:pPr>
-    </w:p>
-    <w:p>
-      <w:pPr>
-        <w:rPr>
-          <w:rFonts w:hint="eastAsia"/>
-        </w:rPr>
-      </w:pPr>
-      <w:r>
-        <w:rPr>
-          <w:rFonts w:hint="eastAsia"/>
-        </w:rPr>
-        <w:t>预定上海浦东机场周边停车场</w:t>
-      </w:r>
-      <w:r>
-        <w:rPr>
-          <w:rFonts w:hint="eastAsia"/>
-        </w:rPr>
-        <w:t>：</w:t>
+    <w:p/>
+    <w:p>
+      <w:r>
+        <w:rPr>
+          <w:rFonts w:hint="eastAsia"/>
+        </w:rPr>
+        <w:t>预定上海浦东机场周边停车场：</w:t>
       </w:r>
     </w:p>
     <w:p>
@@ -932,9 +895,6 @@
           <w:numId w:val="18"/>
         </w:numPr>
         <w:ind w:firstLineChars="0"/>
-        <w:rPr>
-          <w:rFonts w:hint="eastAsia"/>
-        </w:rPr>
       </w:pPr>
       <w:r>
         <w:rPr>
@@ -947,9 +907,6 @@
       <w:pPr>
         <w:pStyle w:val="a5"/>
         <w:ind w:left="780" w:firstLineChars="0" w:firstLine="0"/>
-        <w:rPr>
-          <w:rFonts w:hint="eastAsia"/>
-        </w:rPr>
       </w:pPr>
       <w:hyperlink r:id="rId8" w:history="1">
         <w:r>
@@ -976,19 +933,8 @@
         <w:t>费用：预订费5元，第一天70元，以后每天10元。停车从10.3到10.16，一共14天，总共205元。</w:t>
       </w:r>
     </w:p>
-    <w:p>
-      <w:pPr>
-        <w:rPr>
-          <w:rFonts w:hint="eastAsia"/>
-        </w:rPr>
-      </w:pPr>
-    </w:p>
-    <w:p>
-      <w:pPr>
-        <w:rPr>
-          <w:rFonts w:hint="eastAsia"/>
-        </w:rPr>
-      </w:pPr>
+    <w:p/>
+    <w:p>
       <w:r>
         <w:rPr>
           <w:rFonts w:hint="eastAsia"/>
@@ -1004,9 +950,6 @@
           <w:numId w:val="19"/>
         </w:numPr>
         <w:ind w:firstLineChars="0"/>
-        <w:rPr>
-          <w:rFonts w:hint="eastAsia"/>
-        </w:rPr>
       </w:pPr>
       <w:r>
         <w:rPr>
@@ -1047,9 +990,6 @@
           <w:numId w:val="19"/>
         </w:numPr>
         <w:ind w:firstLineChars="0"/>
-        <w:rPr>
-          <w:rFonts w:hint="eastAsia"/>
-        </w:rPr>
       </w:pPr>
       <w:r>
         <w:rPr>
@@ -1058,13 +998,7 @@
         <w:t>前往下羚羊谷无需报团，当场买票入场。一般来说上羚羊谷风景更佳。</w:t>
       </w:r>
     </w:p>
-    <w:p>
-      <w:pPr>
-        <w:rPr>
-          <w:rFonts w:hint="eastAsia"/>
-        </w:rPr>
-      </w:pPr>
-    </w:p>
+    <w:p/>
     <w:p>
       <w:pPr>
         <w:pStyle w:val="a3"/>
@@ -1100,11 +1034,6 @@
       </w:r>
     </w:p>
     <w:p>
-      <w:pPr>
-        <w:rPr>
-          <w:rFonts w:hint="eastAsia"/>
-        </w:rPr>
-      </w:pPr>
       <w:r>
         <w:rPr>
           <w:rFonts w:hint="eastAsia"/>
@@ -1155,11 +1084,6 @@
       </w:r>
     </w:p>
     <w:p>
-      <w:pPr>
-        <w:rPr>
-          <w:rFonts w:hint="eastAsia"/>
-        </w:rPr>
-      </w:pPr>
       <w:r>
         <w:rPr>
           <w:rFonts w:hint="eastAsia"/>
@@ -1168,11 +1092,6 @@
       </w:r>
     </w:p>
     <w:p>
-      <w:pPr>
-        <w:rPr>
-          <w:rFonts w:hint="eastAsia"/>
-        </w:rPr>
-      </w:pPr>
       <w:r>
         <w:rPr>
           <w:rFonts w:hint="eastAsia"/>
@@ -1193,11 +1112,6 @@
       </w:r>
     </w:p>
     <w:p>
-      <w:pPr>
-        <w:rPr>
-          <w:rFonts w:hint="eastAsia"/>
-        </w:rPr>
-      </w:pPr>
       <w:r>
         <w:rPr>
           <w:rFonts w:hint="eastAsia"/>
@@ -1230,11 +1144,6 @@
       </w:r>
     </w:p>
     <w:p>
-      <w:pPr>
-        <w:rPr>
-          <w:rFonts w:hint="eastAsia"/>
-        </w:rPr>
-      </w:pPr>
       <w:r>
         <w:rPr>
           <w:rFonts w:hint="eastAsia"/>
@@ -1255,11 +1164,6 @@
       </w:r>
     </w:p>
     <w:p>
-      <w:pPr>
-        <w:rPr>
-          <w:rFonts w:hint="eastAsia"/>
-        </w:rPr>
-      </w:pPr>
       <w:r>
         <w:rPr>
           <w:rFonts w:hint="eastAsia"/>
@@ -1268,11 +1172,6 @@
       </w:r>
     </w:p>
     <w:p>
-      <w:pPr>
-        <w:rPr>
-          <w:rFonts w:hint="eastAsia"/>
-        </w:rPr>
-      </w:pPr>
       <w:r>
         <w:rPr>
           <w:rFonts w:hint="eastAsia"/>
@@ -2266,8 +2165,6 @@
         </w:numPr>
         <w:ind w:firstLineChars="0"/>
       </w:pPr>
-      <w:bookmarkStart w:id="0" w:name="_GoBack"/>
-      <w:bookmarkEnd w:id="0"/>
       <w:r>
         <w:rPr>
           <w:rFonts w:hint="eastAsia"/>
@@ -3298,9 +3195,6 @@
           <w:numId w:val="11"/>
         </w:numPr>
         <w:ind w:firstLineChars="0"/>
-        <w:rPr>
-          <w:rFonts w:hint="eastAsia"/>
-        </w:rPr>
       </w:pPr>
       <w:r>
         <w:rPr>
@@ -3327,13 +3221,7 @@
         <w:t>：0</w:t>
       </w:r>
     </w:p>
-    <w:p>
-      <w:pPr>
-        <w:rPr>
-          <w:rFonts w:hint="eastAsia"/>
-        </w:rPr>
-      </w:pPr>
-    </w:p>
+    <w:p/>
     <w:p>
       <w:pPr>
         <w:rPr>
@@ -6824,7 +6712,7 @@
 </file>
 
 <file path=customXml/itemProps1.xml><?xml version="1.0" encoding="utf-8"?>
-<ds:datastoreItem xmlns:ds="http://schemas.openxmlformats.org/officeDocument/2006/customXml" ds:itemID="{BEA8E40A-8DFE-5547-97E8-E7DBAA770527}">
+<ds:datastoreItem xmlns:ds="http://schemas.openxmlformats.org/officeDocument/2006/customXml" ds:itemID="{A8C4020D-96F7-AE40-AB65-A72750DDBDAA}">
   <ds:schemaRefs>
     <ds:schemaRef ds:uri="http://schemas.openxmlformats.org/officeDocument/2006/bibliography"/>
   </ds:schemaRefs>

</xml_diff>

<commit_message>
Use Google Map to update the distance
</commit_message>
<xml_diff>
--- a/超详细美西旅游攻略（20171003 - 20171015）.docx
+++ b/超详细美西旅游攻略（20171003 - 20171015）.docx
@@ -1,10 +1,10 @@
 
 <file path=word/document.xml><?xml version="1.0" encoding="utf-8"?>
-<w:document xmlns:wpc="http://schemas.microsoft.com/office/word/2010/wordprocessingCanvas" xmlns:mo="http://schemas.microsoft.com/office/mac/office/2008/main" xmlns:mc="http://schemas.openxmlformats.org/markup-compatibility/2006" xmlns:mv="urn:schemas-microsoft-com:mac:vml" xmlns:o="urn:schemas-microsoft-com:office:office" xmlns:r="http://schemas.openxmlformats.org/officeDocument/2006/relationships" xmlns:m="http://schemas.openxmlformats.org/officeDocument/2006/math" xmlns:v="urn:schemas-microsoft-com:vml" xmlns:wp14="http://schemas.microsoft.com/office/word/2010/wordprocessingDrawing" xmlns:wp="http://schemas.openxmlformats.org/drawingml/2006/wordprocessingDrawing" xmlns:w10="urn:schemas-microsoft-com:office:word" xmlns:w="http://schemas.openxmlformats.org/wordprocessingml/2006/main" xmlns:w14="http://schemas.microsoft.com/office/word/2010/wordml" xmlns:w15="http://schemas.microsoft.com/office/word/2012/wordml" xmlns:wpg="http://schemas.microsoft.com/office/word/2010/wordprocessingGroup" xmlns:wpi="http://schemas.microsoft.com/office/word/2010/wordprocessingInk" xmlns:wne="http://schemas.microsoft.com/office/word/2006/wordml" xmlns:wps="http://schemas.microsoft.com/office/word/2010/wordprocessingShape" mc:Ignorable="w14 w15 wp14">
+<w:document xmlns:wpc="http://schemas.microsoft.com/office/word/2010/wordprocessingCanvas" xmlns:cx="http://schemas.microsoft.com/office/drawing/2014/chartex" xmlns:cx1="http://schemas.microsoft.com/office/drawing/2015/9/8/chartex" xmlns:mc="http://schemas.openxmlformats.org/markup-compatibility/2006" xmlns:o="urn:schemas-microsoft-com:office:office" xmlns:r="http://schemas.openxmlformats.org/officeDocument/2006/relationships" xmlns:m="http://schemas.openxmlformats.org/officeDocument/2006/math" xmlns:v="urn:schemas-microsoft-com:vml" xmlns:wp14="http://schemas.microsoft.com/office/word/2010/wordprocessingDrawing" xmlns:wp="http://schemas.openxmlformats.org/drawingml/2006/wordprocessingDrawing" xmlns:w10="urn:schemas-microsoft-com:office:word" xmlns:w="http://schemas.openxmlformats.org/wordprocessingml/2006/main" xmlns:w14="http://schemas.microsoft.com/office/word/2010/wordml" xmlns:w15="http://schemas.microsoft.com/office/word/2012/wordml" xmlns:w16se="http://schemas.microsoft.com/office/word/2015/wordml/symex" xmlns:wpg="http://schemas.microsoft.com/office/word/2010/wordprocessingGroup" xmlns:wpi="http://schemas.microsoft.com/office/word/2010/wordprocessingInk" xmlns:wne="http://schemas.microsoft.com/office/word/2006/wordml" xmlns:wps="http://schemas.microsoft.com/office/word/2010/wordprocessingShape" mc:Ignorable="w14 w15 w16se wp14">
   <w:body>
     <w:p>
       <w:pPr>
-        <w:pStyle w:val="a3"/>
+        <w:pStyle w:val="IntenseQuote"/>
       </w:pPr>
       <w:r>
         <w:rPr>
@@ -445,7 +445,7 @@
     </w:p>
     <w:p>
       <w:pPr>
-        <w:pStyle w:val="a3"/>
+        <w:pStyle w:val="IntenseQuote"/>
       </w:pPr>
       <w:r>
         <w:rPr>
@@ -457,7 +457,7 @@
     <w:p/>
     <w:p>
       <w:pPr>
-        <w:pStyle w:val="a3"/>
+        <w:pStyle w:val="IntenseQuote"/>
       </w:pPr>
       <w:r>
         <w:rPr>
@@ -485,7 +485,7 @@
     </w:p>
     <w:p>
       <w:pPr>
-        <w:pStyle w:val="a5"/>
+        <w:pStyle w:val="ListParagraph"/>
         <w:numPr>
           <w:ilvl w:val="0"/>
           <w:numId w:val="14"/>
@@ -501,7 +501,7 @@
       <w:hyperlink r:id="rId6" w:history="1">
         <w:r>
           <w:rPr>
-            <w:rStyle w:val="a6"/>
+            <w:rStyle w:val="Hyperlink"/>
           </w:rPr>
           <w:t>https://item.taobao.com/item.htm?spm=a1z10.3-c.w4002-1236038420.21.eNgnkW&amp;id=36610053338</w:t>
         </w:r>
@@ -509,7 +509,7 @@
     </w:p>
     <w:p>
       <w:pPr>
-        <w:pStyle w:val="a5"/>
+        <w:pStyle w:val="ListParagraph"/>
         <w:numPr>
           <w:ilvl w:val="0"/>
           <w:numId w:val="14"/>
@@ -552,7 +552,7 @@
     </w:p>
     <w:p>
       <w:pPr>
-        <w:pStyle w:val="a5"/>
+        <w:pStyle w:val="ListParagraph"/>
         <w:numPr>
           <w:ilvl w:val="0"/>
           <w:numId w:val="14"/>
@@ -574,7 +574,7 @@
     </w:p>
     <w:p>
       <w:pPr>
-        <w:pStyle w:val="a5"/>
+        <w:pStyle w:val="ListParagraph"/>
         <w:numPr>
           <w:ilvl w:val="0"/>
           <w:numId w:val="14"/>
@@ -608,7 +608,7 @@
     </w:p>
     <w:p>
       <w:pPr>
-        <w:pStyle w:val="a5"/>
+        <w:pStyle w:val="ListParagraph"/>
         <w:numPr>
           <w:ilvl w:val="0"/>
           <w:numId w:val="16"/>
@@ -624,33 +624,21 @@
     </w:p>
     <w:p>
       <w:pPr>
-        <w:pStyle w:val="a5"/>
+        <w:pStyle w:val="ListParagraph"/>
         <w:ind w:left="780" w:firstLineChars="0" w:firstLine="0"/>
       </w:pPr>
       <w:hyperlink r:id="rId7" w:history="1">
         <w:r>
           <w:rPr>
-            <w:rStyle w:val="a6"/>
+            <w:rStyle w:val="Hyperlink"/>
           </w:rPr>
-          <w:t>https://items.fliggy.com</w:t>
-        </w:r>
-        <w:r>
-          <w:rPr>
-            <w:rStyle w:val="a6"/>
-          </w:rPr>
-          <w:t>/</w:t>
-        </w:r>
-        <w:r>
-          <w:rPr>
-            <w:rStyle w:val="a6"/>
-          </w:rPr>
-          <w:t>item.htm?spm=a230r.1.14.1.OEWIR2&amp;id=523275672425&amp;ns=1&amp;abbucket=12</w:t>
+          <w:t>https://items.fliggy.com/item.htm?spm=a230r.1.14.1.OEWIR2&amp;id=523275672425&amp;ns=1&amp;abbucket=12</w:t>
         </w:r>
       </w:hyperlink>
     </w:p>
     <w:p>
       <w:pPr>
-        <w:pStyle w:val="a5"/>
+        <w:pStyle w:val="ListParagraph"/>
         <w:numPr>
           <w:ilvl w:val="0"/>
           <w:numId w:val="16"/>
@@ -694,15 +682,12 @@
     </w:p>
     <w:p>
       <w:pPr>
-        <w:pStyle w:val="a5"/>
+        <w:pStyle w:val="ListParagraph"/>
         <w:numPr>
           <w:ilvl w:val="0"/>
           <w:numId w:val="16"/>
         </w:numPr>
         <w:ind w:firstLineChars="0"/>
-        <w:rPr>
-          <w:rFonts w:hint="eastAsia"/>
-        </w:rPr>
       </w:pPr>
       <w:r>
         <w:rPr>
@@ -713,29 +698,18 @@
     </w:p>
     <w:p>
       <w:pPr>
-        <w:pStyle w:val="a5"/>
+        <w:pStyle w:val="ListParagraph"/>
         <w:numPr>
           <w:ilvl w:val="0"/>
           <w:numId w:val="16"/>
         </w:numPr>
         <w:ind w:firstLineChars="0"/>
-        <w:rPr>
-          <w:rFonts w:hint="eastAsia"/>
-        </w:rPr>
-      </w:pPr>
-      <w:r>
-        <w:rPr>
-          <w:rFonts w:hint="eastAsia"/>
-        </w:rPr>
-        <w:t>取还</w:t>
-      </w:r>
-      <w:bookmarkStart w:id="0" w:name="_GoBack"/>
-      <w:bookmarkEnd w:id="0"/>
-      <w:r>
-        <w:rPr>
-          <w:rFonts w:hint="eastAsia"/>
-        </w:rPr>
-        <w:t>地点：</w:t>
+      </w:pPr>
+      <w:r>
+        <w:rPr>
+          <w:rFonts w:hint="eastAsia"/>
+        </w:rPr>
+        <w:t>取还地点：</w:t>
       </w:r>
       <w:r>
         <w:rPr>
@@ -767,7 +741,7 @@
     </w:p>
     <w:p>
       <w:pPr>
-        <w:pStyle w:val="a5"/>
+        <w:pStyle w:val="ListParagraph"/>
         <w:numPr>
           <w:ilvl w:val="0"/>
           <w:numId w:val="17"/>
@@ -801,7 +775,7 @@
     </w:p>
     <w:p>
       <w:pPr>
-        <w:pStyle w:val="a5"/>
+        <w:pStyle w:val="ListParagraph"/>
         <w:numPr>
           <w:ilvl w:val="0"/>
           <w:numId w:val="17"/>
@@ -817,7 +791,7 @@
     </w:p>
     <w:p>
       <w:pPr>
-        <w:pStyle w:val="a5"/>
+        <w:pStyle w:val="ListParagraph"/>
         <w:ind w:left="1260" w:firstLineChars="0" w:firstLine="0"/>
       </w:pPr>
       <w:r>
@@ -838,7 +812,7 @@
     </w:p>
     <w:p>
       <w:pPr>
-        <w:pStyle w:val="a5"/>
+        <w:pStyle w:val="ListParagraph"/>
         <w:ind w:left="1260" w:firstLineChars="0" w:firstLine="0"/>
       </w:pPr>
       <w:r>
@@ -859,7 +833,7 @@
     </w:p>
     <w:p>
       <w:pPr>
-        <w:pStyle w:val="a5"/>
+        <w:pStyle w:val="ListParagraph"/>
         <w:ind w:left="1260" w:firstLineChars="0" w:firstLine="0"/>
       </w:pPr>
       <w:r>
@@ -889,7 +863,7 @@
     </w:p>
     <w:p>
       <w:pPr>
-        <w:pStyle w:val="a5"/>
+        <w:pStyle w:val="ListParagraph"/>
         <w:numPr>
           <w:ilvl w:val="0"/>
           <w:numId w:val="18"/>
@@ -905,13 +879,13 @@
     </w:p>
     <w:p>
       <w:pPr>
-        <w:pStyle w:val="a5"/>
+        <w:pStyle w:val="ListParagraph"/>
         <w:ind w:left="780" w:firstLineChars="0" w:firstLine="0"/>
       </w:pPr>
       <w:hyperlink r:id="rId8" w:history="1">
         <w:r>
           <w:rPr>
-            <w:rStyle w:val="a6"/>
+            <w:rStyle w:val="Hyperlink"/>
           </w:rPr>
           <w:t>https://item.taobao.com/item.htm?spm=a1z09.2.0.0.VbKCqv&amp;id=523020166902&amp;_u=22kef4j1eab</w:t>
         </w:r>
@@ -919,7 +893,7 @@
     </w:p>
     <w:p>
       <w:pPr>
-        <w:pStyle w:val="a5"/>
+        <w:pStyle w:val="ListParagraph"/>
         <w:numPr>
           <w:ilvl w:val="0"/>
           <w:numId w:val="18"/>
@@ -944,7 +918,7 @@
     </w:p>
     <w:p>
       <w:pPr>
-        <w:pStyle w:val="a5"/>
+        <w:pStyle w:val="ListParagraph"/>
         <w:numPr>
           <w:ilvl w:val="0"/>
           <w:numId w:val="19"/>
@@ -960,7 +934,7 @@
     </w:p>
     <w:p>
       <w:pPr>
-        <w:pStyle w:val="a5"/>
+        <w:pStyle w:val="ListParagraph"/>
         <w:numPr>
           <w:ilvl w:val="0"/>
           <w:numId w:val="19"/>
@@ -976,7 +950,7 @@
       <w:hyperlink r:id="rId9" w:history="1">
         <w:r>
           <w:rPr>
-            <w:rStyle w:val="a6"/>
+            <w:rStyle w:val="Hyperlink"/>
           </w:rPr>
           <w:t>https://www.antelopecanyon.com/</w:t>
         </w:r>
@@ -984,7 +958,7 @@
     </w:p>
     <w:p>
       <w:pPr>
-        <w:pStyle w:val="a5"/>
+        <w:pStyle w:val="ListParagraph"/>
         <w:numPr>
           <w:ilvl w:val="0"/>
           <w:numId w:val="19"/>
@@ -1001,7 +975,7 @@
     <w:p/>
     <w:p>
       <w:pPr>
-        <w:pStyle w:val="a3"/>
+        <w:pStyle w:val="IntenseQuote"/>
       </w:pPr>
       <w:r>
         <w:rPr>
@@ -1148,6 +1122,7 @@
         <w:rPr>
           <w:rFonts w:hint="eastAsia"/>
         </w:rPr>
+        <w:lastRenderedPageBreak/>
         <w:t>浦东机场停车费：</w:t>
       </w:r>
       <w:r>
@@ -1182,7 +1157,7 @@
     <w:p/>
     <w:p>
       <w:pPr>
-        <w:pStyle w:val="a3"/>
+        <w:pStyle w:val="IntenseQuote"/>
       </w:pPr>
       <w:r>
         <w:rPr>
@@ -1259,7 +1234,7 @@
     </w:p>
     <w:p>
       <w:pPr>
-        <w:pStyle w:val="a5"/>
+        <w:pStyle w:val="ListParagraph"/>
         <w:numPr>
           <w:ilvl w:val="0"/>
           <w:numId w:val="2"/>
@@ -1302,7 +1277,7 @@
     </w:p>
     <w:p>
       <w:pPr>
-        <w:pStyle w:val="a5"/>
+        <w:pStyle w:val="ListParagraph"/>
         <w:numPr>
           <w:ilvl w:val="0"/>
           <w:numId w:val="2"/>
@@ -1330,7 +1305,7 @@
     </w:p>
     <w:p>
       <w:pPr>
-        <w:pStyle w:val="a5"/>
+        <w:pStyle w:val="ListParagraph"/>
         <w:widowControl/>
         <w:numPr>
           <w:ilvl w:val="0"/>
@@ -1360,7 +1335,7 @@
     </w:p>
     <w:p>
       <w:pPr>
-        <w:pStyle w:val="a5"/>
+        <w:pStyle w:val="ListParagraph"/>
         <w:numPr>
           <w:ilvl w:val="0"/>
           <w:numId w:val="2"/>
@@ -1430,7 +1405,7 @@
     </w:p>
     <w:p>
       <w:pPr>
-        <w:pStyle w:val="a5"/>
+        <w:pStyle w:val="ListParagraph"/>
         <w:ind w:left="1740" w:firstLineChars="0" w:firstLine="0"/>
       </w:pPr>
       <w:r>
@@ -1521,7 +1496,7 @@
     </w:p>
     <w:p>
       <w:pPr>
-        <w:pStyle w:val="a5"/>
+        <w:pStyle w:val="ListParagraph"/>
         <w:numPr>
           <w:ilvl w:val="0"/>
           <w:numId w:val="3"/>
@@ -1543,7 +1518,7 @@
     </w:p>
     <w:p>
       <w:pPr>
-        <w:pStyle w:val="a5"/>
+        <w:pStyle w:val="ListParagraph"/>
         <w:numPr>
           <w:ilvl w:val="0"/>
           <w:numId w:val="3"/>
@@ -1571,7 +1546,7 @@
     </w:p>
     <w:p>
       <w:pPr>
-        <w:pStyle w:val="a5"/>
+        <w:pStyle w:val="ListParagraph"/>
         <w:widowControl/>
         <w:numPr>
           <w:ilvl w:val="0"/>
@@ -1601,7 +1576,7 @@
     </w:p>
     <w:p>
       <w:pPr>
-        <w:pStyle w:val="a5"/>
+        <w:pStyle w:val="ListParagraph"/>
         <w:numPr>
           <w:ilvl w:val="0"/>
           <w:numId w:val="3"/>
@@ -1635,7 +1610,7 @@
     </w:p>
     <w:p>
       <w:pPr>
-        <w:pStyle w:val="a5"/>
+        <w:pStyle w:val="ListParagraph"/>
         <w:ind w:left="480" w:firstLineChars="0" w:firstLine="0"/>
       </w:pPr>
     </w:p>
@@ -1701,7 +1676,7 @@
     </w:p>
     <w:p>
       <w:pPr>
-        <w:pStyle w:val="a5"/>
+        <w:pStyle w:val="ListParagraph"/>
         <w:numPr>
           <w:ilvl w:val="0"/>
           <w:numId w:val="4"/>
@@ -1723,7 +1698,7 @@
     </w:p>
     <w:p>
       <w:pPr>
-        <w:pStyle w:val="a5"/>
+        <w:pStyle w:val="ListParagraph"/>
         <w:numPr>
           <w:ilvl w:val="0"/>
           <w:numId w:val="4"/>
@@ -1736,8 +1711,15 @@
         </w:rPr>
         <w:t>住宿：</w:t>
       </w:r>
-      <w:r>
-        <w:t>Beverly Laurel Motor Hotel (</w:t>
+      <w:bookmarkStart w:id="0" w:name="OLE_LINK1"/>
+      <w:bookmarkStart w:id="1" w:name="OLE_LINK2"/>
+      <w:r>
+        <w:t xml:space="preserve">Beverly Laurel Motor Hotel </w:t>
+      </w:r>
+      <w:bookmarkEnd w:id="0"/>
+      <w:bookmarkEnd w:id="1"/>
+      <w:r>
+        <w:t>(</w:t>
       </w:r>
       <w:r>
         <w:rPr>
@@ -1751,7 +1733,7 @@
     </w:p>
     <w:p>
       <w:pPr>
-        <w:pStyle w:val="a5"/>
+        <w:pStyle w:val="ListParagraph"/>
         <w:widowControl/>
         <w:numPr>
           <w:ilvl w:val="0"/>
@@ -1781,7 +1763,7 @@
     </w:p>
     <w:p>
       <w:pPr>
-        <w:pStyle w:val="a5"/>
+        <w:pStyle w:val="ListParagraph"/>
         <w:numPr>
           <w:ilvl w:val="0"/>
           <w:numId w:val="4"/>
@@ -1821,7 +1803,7 @@
     </w:p>
     <w:p>
       <w:pPr>
-        <w:pStyle w:val="a5"/>
+        <w:pStyle w:val="ListParagraph"/>
         <w:ind w:left="480" w:firstLineChars="0" w:firstLine="0"/>
       </w:pPr>
     </w:p>
@@ -1887,7 +1869,7 @@
     </w:p>
     <w:p>
       <w:pPr>
-        <w:pStyle w:val="a5"/>
+        <w:pStyle w:val="ListParagraph"/>
         <w:numPr>
           <w:ilvl w:val="0"/>
           <w:numId w:val="7"/>
@@ -1937,13 +1919,31 @@
         <w:t>大约</w:t>
       </w:r>
       <w:r>
-        <w:t>??</w:t>
-      </w:r>
-      <w:r>
-        <w:rPr>
-          <w:rFonts w:hint="eastAsia"/>
-        </w:rPr>
-        <w:t>公里,</w:t>
+        <w:rPr>
+          <w:rFonts w:hint="eastAsia"/>
+        </w:rPr>
+        <w:t>95.2英里</w:t>
+      </w:r>
+      <w:r>
+        <w:rPr>
+          <w:rFonts w:hint="eastAsia"/>
+        </w:rPr>
+        <w:t>/</w:t>
+      </w:r>
+      <w:r>
+        <w:t>155</w:t>
+      </w:r>
+      <w:r>
+        <w:rPr>
+          <w:rFonts w:hint="eastAsia"/>
+        </w:rPr>
+        <w:t>公里</w:t>
+      </w:r>
+      <w:r>
+        <w:rPr>
+          <w:rFonts w:hint="eastAsia"/>
+        </w:rPr>
+        <w:t>,</w:t>
       </w:r>
       <w:r>
         <w:t xml:space="preserve"> </w:t>
@@ -1952,7 +1952,13 @@
         <w:rPr>
           <w:rFonts w:hint="eastAsia"/>
         </w:rPr>
-        <w:t>??小时</w:t>
+        <w:t>2</w:t>
+      </w:r>
+      <w:r>
+        <w:rPr>
+          <w:rFonts w:hint="eastAsia"/>
+        </w:rPr>
+        <w:t>小时</w:t>
       </w:r>
       <w:r>
         <w:t>)</w:t>
@@ -1960,7 +1966,7 @@
     </w:p>
     <w:p>
       <w:pPr>
-        <w:pStyle w:val="a5"/>
+        <w:pStyle w:val="ListParagraph"/>
         <w:numPr>
           <w:ilvl w:val="0"/>
           <w:numId w:val="7"/>
@@ -1977,6 +1983,7 @@
         <w:rPr>
           <w:rFonts w:hint="eastAsia"/>
         </w:rPr>
+        <w:lastRenderedPageBreak/>
         <w:t>住宿：</w:t>
       </w:r>
       <w:r>
@@ -1994,7 +2001,7 @@
     </w:p>
     <w:p>
       <w:pPr>
-        <w:pStyle w:val="a5"/>
+        <w:pStyle w:val="ListParagraph"/>
         <w:numPr>
           <w:ilvl w:val="0"/>
           <w:numId w:val="7"/>
@@ -2023,7 +2030,7 @@
     </w:p>
     <w:p>
       <w:pPr>
-        <w:pStyle w:val="a5"/>
+        <w:pStyle w:val="ListParagraph"/>
         <w:numPr>
           <w:ilvl w:val="0"/>
           <w:numId w:val="7"/>
@@ -2158,7 +2165,7 @@
     </w:p>
     <w:p>
       <w:pPr>
-        <w:pStyle w:val="a5"/>
+        <w:pStyle w:val="ListParagraph"/>
         <w:numPr>
           <w:ilvl w:val="0"/>
           <w:numId w:val="8"/>
@@ -2189,10 +2196,25 @@
         </w:rPr>
         <w:t>图萨扬</w:t>
       </w:r>
-    </w:p>
-    <w:p>
-      <w:pPr>
-        <w:pStyle w:val="a5"/>
+      <w:r>
+        <w:rPr>
+          <w:rFonts w:hint="eastAsia"/>
+        </w:rPr>
+        <w:t>（大约412英里/670公里，6.5</w:t>
+      </w:r>
+      <w:r>
+        <w:t xml:space="preserve"> – </w:t>
+      </w:r>
+      <w:r>
+        <w:rPr>
+          <w:rFonts w:hint="eastAsia"/>
+        </w:rPr>
+        <w:t>7小时）</w:t>
+      </w:r>
+    </w:p>
+    <w:p>
+      <w:pPr>
+        <w:pStyle w:val="ListParagraph"/>
         <w:numPr>
           <w:ilvl w:val="0"/>
           <w:numId w:val="8"/>
@@ -2223,7 +2245,7 @@
     </w:p>
     <w:p>
       <w:pPr>
-        <w:pStyle w:val="a5"/>
+        <w:pStyle w:val="ListParagraph"/>
         <w:numPr>
           <w:ilvl w:val="0"/>
           <w:numId w:val="8"/>
@@ -2248,7 +2270,7 @@
     </w:p>
     <w:p>
       <w:pPr>
-        <w:pStyle w:val="a5"/>
+        <w:pStyle w:val="ListParagraph"/>
         <w:numPr>
           <w:ilvl w:val="0"/>
           <w:numId w:val="8"/>
@@ -2358,7 +2380,7 @@
     </w:p>
     <w:p>
       <w:pPr>
-        <w:pStyle w:val="a5"/>
+        <w:pStyle w:val="ListParagraph"/>
         <w:numPr>
           <w:ilvl w:val="0"/>
           <w:numId w:val="9"/>
@@ -2380,7 +2402,7 @@
     </w:p>
     <w:p>
       <w:pPr>
-        <w:pStyle w:val="a5"/>
+        <w:pStyle w:val="ListParagraph"/>
         <w:numPr>
           <w:ilvl w:val="0"/>
           <w:numId w:val="9"/>
@@ -2408,7 +2430,7 @@
     </w:p>
     <w:p>
       <w:pPr>
-        <w:pStyle w:val="a5"/>
+        <w:pStyle w:val="ListParagraph"/>
         <w:numPr>
           <w:ilvl w:val="0"/>
           <w:numId w:val="9"/>
@@ -2433,7 +2455,7 @@
     </w:p>
     <w:p>
       <w:pPr>
-        <w:pStyle w:val="a5"/>
+        <w:pStyle w:val="ListParagraph"/>
         <w:numPr>
           <w:ilvl w:val="0"/>
           <w:numId w:val="9"/>
@@ -2511,7 +2533,7 @@
     </w:p>
     <w:p>
       <w:pPr>
-        <w:pStyle w:val="a5"/>
+        <w:pStyle w:val="ListParagraph"/>
         <w:numPr>
           <w:ilvl w:val="0"/>
           <w:numId w:val="9"/>
@@ -2533,7 +2555,7 @@
     </w:p>
     <w:p>
       <w:pPr>
-        <w:pStyle w:val="a5"/>
+        <w:pStyle w:val="ListParagraph"/>
         <w:numPr>
           <w:ilvl w:val="0"/>
           <w:numId w:val="9"/>
@@ -2561,7 +2583,7 @@
     </w:p>
     <w:p>
       <w:pPr>
-        <w:pStyle w:val="a5"/>
+        <w:pStyle w:val="ListParagraph"/>
         <w:numPr>
           <w:ilvl w:val="0"/>
           <w:numId w:val="9"/>
@@ -2586,7 +2608,7 @@
     </w:p>
     <w:p>
       <w:pPr>
-        <w:pStyle w:val="a5"/>
+        <w:pStyle w:val="ListParagraph"/>
         <w:numPr>
           <w:ilvl w:val="0"/>
           <w:numId w:val="9"/>
@@ -2663,7 +2685,7 @@
     </w:p>
     <w:p>
       <w:pPr>
-        <w:pStyle w:val="a5"/>
+        <w:pStyle w:val="ListParagraph"/>
         <w:numPr>
           <w:ilvl w:val="0"/>
           <w:numId w:val="10"/>
@@ -2688,10 +2710,37 @@
         </w:rPr>
         <w:t>开车前往佩吉</w:t>
       </w:r>
-    </w:p>
-    <w:p>
-      <w:pPr>
-        <w:pStyle w:val="a5"/>
+      <w:r>
+        <w:rPr>
+          <w:rFonts w:hint="eastAsia"/>
+        </w:rPr>
+        <w:t>（大约137英里/225公里，</w:t>
+      </w:r>
+      <w:r>
+        <w:rPr>
+          <w:rFonts w:hint="eastAsia"/>
+        </w:rPr>
+        <w:t>2.5</w:t>
+      </w:r>
+      <w:r>
+        <w:t xml:space="preserve"> – </w:t>
+      </w:r>
+      <w:r>
+        <w:rPr>
+          <w:rFonts w:hint="eastAsia"/>
+        </w:rPr>
+        <w:t>3小时</w:t>
+      </w:r>
+      <w:r>
+        <w:rPr>
+          <w:rFonts w:hint="eastAsia"/>
+        </w:rPr>
+        <w:t>）</w:t>
+      </w:r>
+    </w:p>
+    <w:p>
+      <w:pPr>
+        <w:pStyle w:val="ListParagraph"/>
         <w:numPr>
           <w:ilvl w:val="0"/>
           <w:numId w:val="10"/>
@@ -2725,7 +2774,7 @@
     </w:p>
     <w:p>
       <w:pPr>
-        <w:pStyle w:val="a5"/>
+        <w:pStyle w:val="ListParagraph"/>
         <w:numPr>
           <w:ilvl w:val="0"/>
           <w:numId w:val="10"/>
@@ -2753,7 +2802,7 @@
     </w:p>
     <w:p>
       <w:pPr>
-        <w:pStyle w:val="a5"/>
+        <w:pStyle w:val="ListParagraph"/>
         <w:numPr>
           <w:ilvl w:val="0"/>
           <w:numId w:val="10"/>
@@ -2890,7 +2939,7 @@
     </w:p>
     <w:p>
       <w:pPr>
-        <w:pStyle w:val="a5"/>
+        <w:pStyle w:val="ListParagraph"/>
         <w:numPr>
           <w:ilvl w:val="0"/>
           <w:numId w:val="11"/>
@@ -2933,10 +2982,32 @@
         </w:rPr>
         <w:t>拉斯维加斯</w:t>
       </w:r>
-    </w:p>
-    <w:p>
-      <w:pPr>
-        <w:pStyle w:val="a5"/>
+      <w:r>
+        <w:rPr>
+          <w:rFonts w:hint="eastAsia"/>
+        </w:rPr>
+        <w:t>（大约278英里/450公里，</w:t>
+      </w:r>
+      <w:r>
+        <w:rPr>
+          <w:rFonts w:hint="eastAsia"/>
+        </w:rPr>
+        <w:lastRenderedPageBreak/>
+        <w:t xml:space="preserve">4.5 </w:t>
+      </w:r>
+      <w:r>
+        <w:t xml:space="preserve">– </w:t>
+      </w:r>
+      <w:r>
+        <w:rPr>
+          <w:rFonts w:hint="eastAsia"/>
+        </w:rPr>
+        <w:t>5小时）</w:t>
+      </w:r>
+    </w:p>
+    <w:p>
+      <w:pPr>
+        <w:pStyle w:val="ListParagraph"/>
         <w:numPr>
           <w:ilvl w:val="0"/>
           <w:numId w:val="11"/>
@@ -2964,7 +3035,7 @@
     </w:p>
     <w:p>
       <w:pPr>
-        <w:pStyle w:val="a5"/>
+        <w:pStyle w:val="ListParagraph"/>
         <w:numPr>
           <w:ilvl w:val="0"/>
           <w:numId w:val="11"/>
@@ -2986,7 +3057,7 @@
     </w:p>
     <w:p>
       <w:pPr>
-        <w:pStyle w:val="a5"/>
+        <w:pStyle w:val="ListParagraph"/>
         <w:numPr>
           <w:ilvl w:val="0"/>
           <w:numId w:val="11"/>
@@ -3117,7 +3188,7 @@
     </w:p>
     <w:p>
       <w:pPr>
-        <w:pStyle w:val="a5"/>
+        <w:pStyle w:val="ListParagraph"/>
         <w:numPr>
           <w:ilvl w:val="0"/>
           <w:numId w:val="12"/>
@@ -3139,7 +3210,7 @@
     </w:p>
     <w:p>
       <w:pPr>
-        <w:pStyle w:val="a5"/>
+        <w:pStyle w:val="ListParagraph"/>
         <w:numPr>
           <w:ilvl w:val="0"/>
           <w:numId w:val="11"/>
@@ -3167,7 +3238,7 @@
     </w:p>
     <w:p>
       <w:pPr>
-        <w:pStyle w:val="a5"/>
+        <w:pStyle w:val="ListParagraph"/>
         <w:numPr>
           <w:ilvl w:val="0"/>
           <w:numId w:val="11"/>
@@ -3189,7 +3260,7 @@
     </w:p>
     <w:p>
       <w:pPr>
-        <w:pStyle w:val="a5"/>
+        <w:pStyle w:val="ListParagraph"/>
         <w:numPr>
           <w:ilvl w:val="0"/>
           <w:numId w:val="11"/>
@@ -3284,7 +3355,7 @@
     </w:p>
     <w:p>
       <w:pPr>
-        <w:pStyle w:val="a5"/>
+        <w:pStyle w:val="ListParagraph"/>
         <w:numPr>
           <w:ilvl w:val="0"/>
           <w:numId w:val="12"/>
@@ -3306,7 +3377,7 @@
     </w:p>
     <w:p>
       <w:pPr>
-        <w:pStyle w:val="a5"/>
+        <w:pStyle w:val="ListParagraph"/>
         <w:numPr>
           <w:ilvl w:val="0"/>
           <w:numId w:val="11"/>
@@ -3334,7 +3405,7 @@
     </w:p>
     <w:p>
       <w:pPr>
-        <w:pStyle w:val="a5"/>
+        <w:pStyle w:val="ListParagraph"/>
         <w:numPr>
           <w:ilvl w:val="0"/>
           <w:numId w:val="11"/>
@@ -3356,7 +3427,7 @@
     </w:p>
     <w:p>
       <w:pPr>
-        <w:pStyle w:val="a5"/>
+        <w:pStyle w:val="ListParagraph"/>
         <w:numPr>
           <w:ilvl w:val="0"/>
           <w:numId w:val="11"/>
@@ -3480,6 +3551,69 @@
         </w:rPr>
         <w:t>杉矶</w:t>
       </w:r>
+      <w:r>
+        <w:rPr>
+          <w:rFonts w:hint="eastAsia"/>
+        </w:rPr>
+        <w:t>机场还车（</w:t>
+      </w:r>
+      <w:r>
+        <w:rPr>
+          <w:rFonts w:hint="eastAsia"/>
+        </w:rPr>
+        <w:t>大约</w:t>
+      </w:r>
+      <w:r>
+        <w:rPr>
+          <w:rFonts w:hint="eastAsia"/>
+        </w:rPr>
+        <w:t>281</w:t>
+      </w:r>
+      <w:r>
+        <w:rPr>
+          <w:rFonts w:hint="eastAsia"/>
+        </w:rPr>
+        <w:t>英里</w:t>
+      </w:r>
+      <w:r>
+        <w:rPr>
+          <w:rFonts w:hint="eastAsia"/>
+        </w:rPr>
+        <w:t>/455</w:t>
+      </w:r>
+      <w:r>
+        <w:rPr>
+          <w:rFonts w:hint="eastAsia"/>
+        </w:rPr>
+        <w:t>公里，</w:t>
+      </w:r>
+      <w:r>
+        <w:rPr>
+          <w:rFonts w:hint="eastAsia"/>
+        </w:rPr>
+        <w:t xml:space="preserve">4 </w:t>
+      </w:r>
+      <w:r>
+        <w:t xml:space="preserve">– </w:t>
+      </w:r>
+      <w:r>
+        <w:rPr>
+          <w:rFonts w:hint="eastAsia"/>
+        </w:rPr>
+        <w:t>4.5</w:t>
+      </w:r>
+      <w:r>
+        <w:rPr>
+          <w:rFonts w:hint="eastAsia"/>
+        </w:rPr>
+        <w:t>小时</w:t>
+      </w:r>
+      <w:r>
+        <w:rPr>
+          <w:rFonts w:hint="eastAsia"/>
+        </w:rPr>
+        <w:t>）</w:t>
+      </w:r>
     </w:p>
     <w:p>
       <w:r>
@@ -3489,13 +3623,13 @@
         <w:t>住宿：</w:t>
       </w:r>
       <w:r>
-        <w:t>Best Western Plus Suites Hotel – LAX(</w:t>
-      </w:r>
-      <w:proofErr w:type="spellStart"/>
-      <w:r>
-        <w:t>LAX</w:t>
-      </w:r>
-      <w:proofErr w:type="spellEnd"/>
+        <w:t>Best Western Plus Suites Hotel – LA</w:t>
+      </w:r>
+      <w:bookmarkStart w:id="2" w:name="_GoBack"/>
+      <w:bookmarkEnd w:id="2"/>
+      <w:r>
+        <w:t>X(LAX</w:t>
+      </w:r>
       <w:r>
         <w:rPr>
           <w:rFonts w:hint="eastAsia"/>
@@ -3714,7 +3848,7 @@
     <w:p/>
     <w:p>
       <w:pPr>
-        <w:pStyle w:val="a3"/>
+        <w:pStyle w:val="IntenseQuote"/>
       </w:pPr>
       <w:r>
         <w:rPr>
@@ -3734,8 +3868,8 @@
 </file>
 
 <file path=word/numbering.xml><?xml version="1.0" encoding="utf-8"?>
-<w:numbering xmlns:wpc="http://schemas.microsoft.com/office/word/2010/wordprocessingCanvas" xmlns:mo="http://schemas.microsoft.com/office/mac/office/2008/main" xmlns:mc="http://schemas.openxmlformats.org/markup-compatibility/2006" xmlns:mv="urn:schemas-microsoft-com:mac:vml" xmlns:o="urn:schemas-microsoft-com:office:office" xmlns:r="http://schemas.openxmlformats.org/officeDocument/2006/relationships" xmlns:m="http://schemas.openxmlformats.org/officeDocument/2006/math" xmlns:v="urn:schemas-microsoft-com:vml" xmlns:wp14="http://schemas.microsoft.com/office/word/2010/wordprocessingDrawing" xmlns:wp="http://schemas.openxmlformats.org/drawingml/2006/wordprocessingDrawing" xmlns:w10="urn:schemas-microsoft-com:office:word" xmlns:w="http://schemas.openxmlformats.org/wordprocessingml/2006/main" xmlns:w14="http://schemas.microsoft.com/office/word/2010/wordml" xmlns:w15="http://schemas.microsoft.com/office/word/2012/wordml" xmlns:wpg="http://schemas.microsoft.com/office/word/2010/wordprocessingGroup" xmlns:wpi="http://schemas.microsoft.com/office/word/2010/wordprocessingInk" xmlns:wne="http://schemas.microsoft.com/office/word/2006/wordml" xmlns:wps="http://schemas.microsoft.com/office/word/2010/wordprocessingShape" mc:Ignorable="w14 w15 wp14">
-  <w:abstractNum w:abstractNumId="0">
+<w:numbering xmlns:wpc="http://schemas.microsoft.com/office/word/2010/wordprocessingCanvas" xmlns:cx="http://schemas.microsoft.com/office/drawing/2014/chartex" xmlns:cx1="http://schemas.microsoft.com/office/drawing/2015/9/8/chartex" xmlns:mc="http://schemas.openxmlformats.org/markup-compatibility/2006" xmlns:o="urn:schemas-microsoft-com:office:office" xmlns:r="http://schemas.openxmlformats.org/officeDocument/2006/relationships" xmlns:m="http://schemas.openxmlformats.org/officeDocument/2006/math" xmlns:v="urn:schemas-microsoft-com:vml" xmlns:wp14="http://schemas.microsoft.com/office/word/2010/wordprocessingDrawing" xmlns:wp="http://schemas.openxmlformats.org/drawingml/2006/wordprocessingDrawing" xmlns:w10="urn:schemas-microsoft-com:office:word" xmlns:w="http://schemas.openxmlformats.org/wordprocessingml/2006/main" xmlns:w14="http://schemas.microsoft.com/office/word/2010/wordml" xmlns:w15="http://schemas.microsoft.com/office/word/2012/wordml" xmlns:w16se="http://schemas.microsoft.com/office/word/2015/wordml/symex" xmlns:wpg="http://schemas.microsoft.com/office/word/2010/wordprocessingGroup" xmlns:wpi="http://schemas.microsoft.com/office/word/2010/wordprocessingInk" xmlns:wne="http://schemas.microsoft.com/office/word/2006/wordml" xmlns:wps="http://schemas.microsoft.com/office/word/2010/wordprocessingShape" mc:Ignorable="w14 w15 w16se wp14">
+  <w:abstractNum w:abstractNumId="0" w15:restartNumberingAfterBreak="0">
     <w:nsid w:val="0164152B"/>
     <w:multiLevelType w:val="hybridMultilevel"/>
     <w:tmpl w:val="8F9A8496"/>
@@ -3848,7 +3982,7 @@
       </w:rPr>
     </w:lvl>
   </w:abstractNum>
-  <w:abstractNum w:abstractNumId="1">
+  <w:abstractNum w:abstractNumId="1" w15:restartNumberingAfterBreak="0">
     <w:nsid w:val="0A3249CB"/>
     <w:multiLevelType w:val="hybridMultilevel"/>
     <w:tmpl w:val="A42CB52E"/>
@@ -3937,7 +4071,7 @@
       </w:pPr>
     </w:lvl>
   </w:abstractNum>
-  <w:abstractNum w:abstractNumId="2">
+  <w:abstractNum w:abstractNumId="2" w15:restartNumberingAfterBreak="0">
     <w:nsid w:val="0D0A75D9"/>
     <w:multiLevelType w:val="hybridMultilevel"/>
     <w:tmpl w:val="B90CA0E6"/>
@@ -4050,7 +4184,7 @@
       </w:rPr>
     </w:lvl>
   </w:abstractNum>
-  <w:abstractNum w:abstractNumId="3">
+  <w:abstractNum w:abstractNumId="3" w15:restartNumberingAfterBreak="0">
     <w:nsid w:val="260000E3"/>
     <w:multiLevelType w:val="hybridMultilevel"/>
     <w:tmpl w:val="86F02F6E"/>
@@ -4163,7 +4297,7 @@
       </w:rPr>
     </w:lvl>
   </w:abstractNum>
-  <w:abstractNum w:abstractNumId="4">
+  <w:abstractNum w:abstractNumId="4" w15:restartNumberingAfterBreak="0">
     <w:nsid w:val="264312EE"/>
     <w:multiLevelType w:val="hybridMultilevel"/>
     <w:tmpl w:val="3A9A89FC"/>
@@ -4252,7 +4386,7 @@
       </w:pPr>
     </w:lvl>
   </w:abstractNum>
-  <w:abstractNum w:abstractNumId="5">
+  <w:abstractNum w:abstractNumId="5" w15:restartNumberingAfterBreak="0">
     <w:nsid w:val="2E65065C"/>
     <w:multiLevelType w:val="hybridMultilevel"/>
     <w:tmpl w:val="6EF87AF0"/>
@@ -4365,7 +4499,7 @@
       </w:rPr>
     </w:lvl>
   </w:abstractNum>
-  <w:abstractNum w:abstractNumId="6">
+  <w:abstractNum w:abstractNumId="6" w15:restartNumberingAfterBreak="0">
     <w:nsid w:val="37CE20E3"/>
     <w:multiLevelType w:val="hybridMultilevel"/>
     <w:tmpl w:val="24344784"/>
@@ -4454,7 +4588,7 @@
       </w:pPr>
     </w:lvl>
   </w:abstractNum>
-  <w:abstractNum w:abstractNumId="7">
+  <w:abstractNum w:abstractNumId="7" w15:restartNumberingAfterBreak="0">
     <w:nsid w:val="38196826"/>
     <w:multiLevelType w:val="hybridMultilevel"/>
     <w:tmpl w:val="0EF06304"/>
@@ -4567,7 +4701,7 @@
       </w:rPr>
     </w:lvl>
   </w:abstractNum>
-  <w:abstractNum w:abstractNumId="8">
+  <w:abstractNum w:abstractNumId="8" w15:restartNumberingAfterBreak="0">
     <w:nsid w:val="3AE76C3A"/>
     <w:multiLevelType w:val="hybridMultilevel"/>
     <w:tmpl w:val="7DB2A41A"/>
@@ -4680,7 +4814,7 @@
       </w:rPr>
     </w:lvl>
   </w:abstractNum>
-  <w:abstractNum w:abstractNumId="9">
+  <w:abstractNum w:abstractNumId="9" w15:restartNumberingAfterBreak="0">
     <w:nsid w:val="3C217852"/>
     <w:multiLevelType w:val="hybridMultilevel"/>
     <w:tmpl w:val="54A476BA"/>
@@ -4793,7 +4927,7 @@
       </w:rPr>
     </w:lvl>
   </w:abstractNum>
-  <w:abstractNum w:abstractNumId="10">
+  <w:abstractNum w:abstractNumId="10" w15:restartNumberingAfterBreak="0">
     <w:nsid w:val="3D215562"/>
     <w:multiLevelType w:val="hybridMultilevel"/>
     <w:tmpl w:val="B0D2F1D4"/>
@@ -4906,7 +5040,7 @@
       </w:rPr>
     </w:lvl>
   </w:abstractNum>
-  <w:abstractNum w:abstractNumId="11">
+  <w:abstractNum w:abstractNumId="11" w15:restartNumberingAfterBreak="0">
     <w:nsid w:val="52C16FA7"/>
     <w:multiLevelType w:val="hybridMultilevel"/>
     <w:tmpl w:val="A6A8FC50"/>
@@ -4995,7 +5129,7 @@
       </w:pPr>
     </w:lvl>
   </w:abstractNum>
-  <w:abstractNum w:abstractNumId="12">
+  <w:abstractNum w:abstractNumId="12" w15:restartNumberingAfterBreak="0">
     <w:nsid w:val="589D5821"/>
     <w:multiLevelType w:val="hybridMultilevel"/>
     <w:tmpl w:val="6D7462A0"/>
@@ -5108,7 +5242,7 @@
       </w:rPr>
     </w:lvl>
   </w:abstractNum>
-  <w:abstractNum w:abstractNumId="13">
+  <w:abstractNum w:abstractNumId="13" w15:restartNumberingAfterBreak="0">
     <w:nsid w:val="59CC2B18"/>
     <w:multiLevelType w:val="hybridMultilevel"/>
     <w:tmpl w:val="A5A8A5CC"/>
@@ -5197,7 +5331,7 @@
       </w:pPr>
     </w:lvl>
   </w:abstractNum>
-  <w:abstractNum w:abstractNumId="14">
+  <w:abstractNum w:abstractNumId="14" w15:restartNumberingAfterBreak="0">
     <w:nsid w:val="5D3F0B46"/>
     <w:multiLevelType w:val="hybridMultilevel"/>
     <w:tmpl w:val="F10E35D4"/>
@@ -5286,7 +5420,7 @@
       </w:pPr>
     </w:lvl>
   </w:abstractNum>
-  <w:abstractNum w:abstractNumId="15">
+  <w:abstractNum w:abstractNumId="15" w15:restartNumberingAfterBreak="0">
     <w:nsid w:val="6FE16014"/>
     <w:multiLevelType w:val="hybridMultilevel"/>
     <w:tmpl w:val="6AC2FCB8"/>
@@ -5399,7 +5533,7 @@
       </w:rPr>
     </w:lvl>
   </w:abstractNum>
-  <w:abstractNum w:abstractNumId="16">
+  <w:abstractNum w:abstractNumId="16" w15:restartNumberingAfterBreak="0">
     <w:nsid w:val="76706852"/>
     <w:multiLevelType w:val="hybridMultilevel"/>
     <w:tmpl w:val="990023F4"/>
@@ -5512,7 +5646,7 @@
       </w:rPr>
     </w:lvl>
   </w:abstractNum>
-  <w:abstractNum w:abstractNumId="17">
+  <w:abstractNum w:abstractNumId="17" w15:restartNumberingAfterBreak="0">
     <w:nsid w:val="76E755B5"/>
     <w:multiLevelType w:val="hybridMultilevel"/>
     <w:tmpl w:val="CF801020"/>
@@ -5601,7 +5735,7 @@
       </w:pPr>
     </w:lvl>
   </w:abstractNum>
-  <w:abstractNum w:abstractNumId="18">
+  <w:abstractNum w:abstractNumId="18" w15:restartNumberingAfterBreak="0">
     <w:nsid w:val="7BCF0C29"/>
     <w:multiLevelType w:val="hybridMultilevel"/>
     <w:tmpl w:val="5AEED798"/>
@@ -5775,7 +5909,7 @@
 </file>
 
 <file path=word/styles.xml><?xml version="1.0" encoding="utf-8"?>
-<w:styles xmlns:mc="http://schemas.openxmlformats.org/markup-compatibility/2006" xmlns:r="http://schemas.openxmlformats.org/officeDocument/2006/relationships" xmlns:w="http://schemas.openxmlformats.org/wordprocessingml/2006/main" xmlns:w14="http://schemas.microsoft.com/office/word/2010/wordml" xmlns:w15="http://schemas.microsoft.com/office/word/2012/wordml" mc:Ignorable="w14 w15">
+<w:styles xmlns:mc="http://schemas.openxmlformats.org/markup-compatibility/2006" xmlns:r="http://schemas.openxmlformats.org/officeDocument/2006/relationships" xmlns:w="http://schemas.openxmlformats.org/wordprocessingml/2006/main" xmlns:w14="http://schemas.microsoft.com/office/word/2010/wordml" xmlns:w15="http://schemas.microsoft.com/office/word/2012/wordml" xmlns:w16se="http://schemas.microsoft.com/office/word/2015/wordml/symex" mc:Ignorable="w14 w15 w16se">
   <w:docDefaults>
     <w:rPrDefault>
       <w:rPr>
@@ -5788,7 +5922,7 @@
     </w:rPrDefault>
     <w:pPrDefault/>
   </w:docDefaults>
-  <w:latentStyles w:defLockedState="0" w:defUIPriority="99" w:defSemiHidden="0" w:defUnhideWhenUsed="0" w:defQFormat="0" w:count="382">
+  <w:latentStyles w:defLockedState="0" w:defUIPriority="99" w:defSemiHidden="0" w:defUnhideWhenUsed="0" w:defQFormat="0" w:count="371">
     <w:lsdException w:name="Normal" w:uiPriority="0" w:qFormat="1"/>
     <w:lsdException w:name="heading 1" w:uiPriority="9" w:qFormat="1"/>
     <w:lsdException w:name="heading 2" w:semiHidden="1" w:uiPriority="9" w:unhideWhenUsed="1" w:qFormat="1"/>
@@ -5945,15 +6079,6 @@
     <w:lsdException w:name="Balloon Text" w:semiHidden="1" w:unhideWhenUsed="1"/>
     <w:lsdException w:name="Table Grid" w:uiPriority="39"/>
     <w:lsdException w:name="Table Theme" w:semiHidden="1" w:unhideWhenUsed="1"/>
-    <w:lsdException w:name="Note Level 1" w:semiHidden="1" w:unhideWhenUsed="1"/>
-    <w:lsdException w:name="Note Level 2" w:semiHidden="1" w:unhideWhenUsed="1"/>
-    <w:lsdException w:name="Note Level 3" w:semiHidden="1" w:unhideWhenUsed="1"/>
-    <w:lsdException w:name="Note Level 4" w:semiHidden="1" w:unhideWhenUsed="1"/>
-    <w:lsdException w:name="Note Level 5" w:semiHidden="1" w:unhideWhenUsed="1"/>
-    <w:lsdException w:name="Note Level 6" w:semiHidden="1" w:unhideWhenUsed="1"/>
-    <w:lsdException w:name="Note Level 7" w:semiHidden="1" w:unhideWhenUsed="1"/>
-    <w:lsdException w:name="Note Level 8" w:semiHidden="1" w:unhideWhenUsed="1"/>
-    <w:lsdException w:name="Note Level 9" w:semiHidden="1" w:unhideWhenUsed="1"/>
     <w:lsdException w:name="Placeholder Text" w:semiHidden="1"/>
     <w:lsdException w:name="No Spacing" w:uiPriority="1" w:qFormat="1"/>
     <w:lsdException w:name="Light Shading" w:uiPriority="60"/>
@@ -6169,10 +6294,8 @@
     <w:lsdException w:name="List Table 5 Dark Accent 6" w:uiPriority="50"/>
     <w:lsdException w:name="List Table 6 Colorful Accent 6" w:uiPriority="51"/>
     <w:lsdException w:name="List Table 7 Colorful Accent 6" w:uiPriority="52"/>
-    <w:lsdException w:name="Mention" w:semiHidden="1" w:unhideWhenUsed="1"/>
-    <w:lsdException w:name="Smart Hyperlink" w:semiHidden="1" w:unhideWhenUsed="1"/>
   </w:latentStyles>
-  <w:style w:type="paragraph" w:default="1" w:styleId="a">
+  <w:style w:type="paragraph" w:default="1" w:styleId="Normal">
     <w:name w:val="Normal"/>
     <w:qFormat/>
     <w:rsid w:val="00F1627D"/>
@@ -6181,11 +6304,11 @@
       <w:kern w:val="0"/>
     </w:rPr>
   </w:style>
-  <w:style w:type="paragraph" w:styleId="1">
+  <w:style w:type="paragraph" w:styleId="Heading1">
     <w:name w:val="heading 1"/>
-    <w:basedOn w:val="a"/>
-    <w:next w:val="a"/>
-    <w:link w:val="10"/>
+    <w:basedOn w:val="Normal"/>
+    <w:next w:val="Normal"/>
+    <w:link w:val="Heading1Char"/>
     <w:uiPriority w:val="9"/>
     <w:qFormat/>
     <w:rsid w:val="000B4202"/>
@@ -6206,11 +6329,11 @@
       <w:szCs w:val="44"/>
     </w:rPr>
   </w:style>
-  <w:style w:type="paragraph" w:styleId="2">
+  <w:style w:type="paragraph" w:styleId="Heading2">
     <w:name w:val="heading 2"/>
-    <w:basedOn w:val="a"/>
-    <w:next w:val="a"/>
-    <w:link w:val="20"/>
+    <w:basedOn w:val="Normal"/>
+    <w:next w:val="Normal"/>
+    <w:link w:val="Heading2Char"/>
     <w:uiPriority w:val="9"/>
     <w:unhideWhenUsed/>
     <w:qFormat/>
@@ -6232,11 +6355,11 @@
       <w:szCs w:val="32"/>
     </w:rPr>
   </w:style>
-  <w:style w:type="paragraph" w:styleId="3">
+  <w:style w:type="paragraph" w:styleId="Heading3">
     <w:name w:val="heading 3"/>
-    <w:basedOn w:val="a"/>
-    <w:next w:val="a"/>
-    <w:link w:val="30"/>
+    <w:basedOn w:val="Normal"/>
+    <w:next w:val="Normal"/>
+    <w:link w:val="Heading3Char"/>
     <w:uiPriority w:val="9"/>
     <w:unhideWhenUsed/>
     <w:qFormat/>
@@ -6258,11 +6381,11 @@
       <w:szCs w:val="32"/>
     </w:rPr>
   </w:style>
-  <w:style w:type="paragraph" w:styleId="4">
+  <w:style w:type="paragraph" w:styleId="Heading4">
     <w:name w:val="heading 4"/>
-    <w:basedOn w:val="a"/>
-    <w:next w:val="a"/>
-    <w:link w:val="40"/>
+    <w:basedOn w:val="Normal"/>
+    <w:next w:val="Normal"/>
+    <w:link w:val="Heading4Char"/>
     <w:uiPriority w:val="9"/>
     <w:unhideWhenUsed/>
     <w:qFormat/>
@@ -6284,13 +6407,13 @@
       <w:szCs w:val="28"/>
     </w:rPr>
   </w:style>
-  <w:style w:type="character" w:default="1" w:styleId="a0">
+  <w:style w:type="character" w:default="1" w:styleId="DefaultParagraphFont">
     <w:name w:val="Default Paragraph Font"/>
     <w:uiPriority w:val="1"/>
     <w:semiHidden/>
     <w:unhideWhenUsed/>
   </w:style>
-  <w:style w:type="table" w:default="1" w:styleId="a1">
+  <w:style w:type="table" w:default="1" w:styleId="TableNormal">
     <w:name w:val="Normal Table"/>
     <w:uiPriority w:val="99"/>
     <w:semiHidden/>
@@ -6305,16 +6428,16 @@
       </w:tblCellMar>
     </w:tblPr>
   </w:style>
-  <w:style w:type="numbering" w:default="1" w:styleId="a2">
+  <w:style w:type="numbering" w:default="1" w:styleId="NoList">
     <w:name w:val="No List"/>
     <w:uiPriority w:val="99"/>
     <w:semiHidden/>
     <w:unhideWhenUsed/>
   </w:style>
-  <w:style w:type="character" w:customStyle="1" w:styleId="10">
-    <w:name w:val="标题 1字符"/>
-    <w:basedOn w:val="a0"/>
-    <w:link w:val="1"/>
+  <w:style w:type="character" w:customStyle="1" w:styleId="Heading1Char">
+    <w:name w:val="Heading 1 Char"/>
+    <w:basedOn w:val="DefaultParagraphFont"/>
+    <w:link w:val="Heading1"/>
     <w:uiPriority w:val="9"/>
     <w:rsid w:val="000B4202"/>
     <w:rPr>
@@ -6325,10 +6448,10 @@
       <w:szCs w:val="44"/>
     </w:rPr>
   </w:style>
-  <w:style w:type="character" w:customStyle="1" w:styleId="20">
-    <w:name w:val="标题 2字符"/>
-    <w:basedOn w:val="a0"/>
-    <w:link w:val="2"/>
+  <w:style w:type="character" w:customStyle="1" w:styleId="Heading2Char">
+    <w:name w:val="Heading 2 Char"/>
+    <w:basedOn w:val="DefaultParagraphFont"/>
+    <w:link w:val="Heading2"/>
     <w:uiPriority w:val="9"/>
     <w:rsid w:val="000B4202"/>
     <w:rPr>
@@ -6339,10 +6462,10 @@
       <w:szCs w:val="32"/>
     </w:rPr>
   </w:style>
-  <w:style w:type="character" w:customStyle="1" w:styleId="30">
-    <w:name w:val="标题 3字符"/>
-    <w:basedOn w:val="a0"/>
-    <w:link w:val="3"/>
+  <w:style w:type="character" w:customStyle="1" w:styleId="Heading3Char">
+    <w:name w:val="Heading 3 Char"/>
+    <w:basedOn w:val="DefaultParagraphFont"/>
+    <w:link w:val="Heading3"/>
     <w:uiPriority w:val="9"/>
     <w:rsid w:val="000B4202"/>
     <w:rPr>
@@ -6352,10 +6475,10 @@
       <w:szCs w:val="32"/>
     </w:rPr>
   </w:style>
-  <w:style w:type="character" w:customStyle="1" w:styleId="40">
-    <w:name w:val="标题 4字符"/>
-    <w:basedOn w:val="a0"/>
-    <w:link w:val="4"/>
+  <w:style w:type="character" w:customStyle="1" w:styleId="Heading4Char">
+    <w:name w:val="Heading 4 Char"/>
+    <w:basedOn w:val="DefaultParagraphFont"/>
+    <w:link w:val="Heading4"/>
     <w:uiPriority w:val="9"/>
     <w:rsid w:val="000B4202"/>
     <w:rPr>
@@ -6366,11 +6489,11 @@
       <w:szCs w:val="28"/>
     </w:rPr>
   </w:style>
-  <w:style w:type="paragraph" w:styleId="a3">
+  <w:style w:type="paragraph" w:styleId="IntenseQuote">
     <w:name w:val="Intense Quote"/>
-    <w:basedOn w:val="a"/>
-    <w:next w:val="a"/>
-    <w:link w:val="a4"/>
+    <w:basedOn w:val="Normal"/>
+    <w:next w:val="Normal"/>
+    <w:link w:val="IntenseQuoteChar"/>
     <w:uiPriority w:val="30"/>
     <w:qFormat/>
     <w:rsid w:val="00C9595D"/>
@@ -6392,10 +6515,10 @@
       <w:kern w:val="2"/>
     </w:rPr>
   </w:style>
-  <w:style w:type="character" w:customStyle="1" w:styleId="a4">
-    <w:name w:val="明显引用字符"/>
-    <w:basedOn w:val="a0"/>
-    <w:link w:val="a3"/>
+  <w:style w:type="character" w:customStyle="1" w:styleId="IntenseQuoteChar">
+    <w:name w:val="Intense Quote Char"/>
+    <w:basedOn w:val="DefaultParagraphFont"/>
+    <w:link w:val="IntenseQuote"/>
     <w:uiPriority w:val="30"/>
     <w:rsid w:val="00C9595D"/>
     <w:rPr>
@@ -6404,9 +6527,9 @@
       <w:color w:val="5B9BD5" w:themeColor="accent1"/>
     </w:rPr>
   </w:style>
-  <w:style w:type="paragraph" w:styleId="a5">
+  <w:style w:type="paragraph" w:styleId="ListParagraph">
     <w:name w:val="List Paragraph"/>
-    <w:basedOn w:val="a"/>
+    <w:basedOn w:val="Normal"/>
     <w:uiPriority w:val="34"/>
     <w:qFormat/>
     <w:rsid w:val="00990E6B"/>
@@ -6420,9 +6543,9 @@
       <w:kern w:val="2"/>
     </w:rPr>
   </w:style>
-  <w:style w:type="character" w:styleId="a6">
+  <w:style w:type="character" w:styleId="Hyperlink">
     <w:name w:val="Hyperlink"/>
-    <w:basedOn w:val="a0"/>
+    <w:basedOn w:val="DefaultParagraphFont"/>
     <w:uiPriority w:val="99"/>
     <w:unhideWhenUsed/>
     <w:rsid w:val="00232BAA"/>
@@ -6431,9 +6554,9 @@
       <w:u w:val="single"/>
     </w:rPr>
   </w:style>
-  <w:style w:type="character" w:styleId="a7">
+  <w:style w:type="character" w:styleId="FollowedHyperlink">
     <w:name w:val="FollowedHyperlink"/>
-    <w:basedOn w:val="a0"/>
+    <w:basedOn w:val="DefaultParagraphFont"/>
     <w:uiPriority w:val="99"/>
     <w:semiHidden/>
     <w:unhideWhenUsed/>
@@ -6454,7 +6577,7 @@
         <a:sysClr val="windowText" lastClr="000000"/>
       </a:dk1>
       <a:lt1>
-        <a:sysClr val="window" lastClr="FFFFFF"/>
+        <a:sysClr val="window" lastClr="CCEDC7"/>
       </a:lt1>
       <a:dk2>
         <a:srgbClr val="44546A"/>
@@ -6712,7 +6835,7 @@
 </file>
 
 <file path=customXml/itemProps1.xml><?xml version="1.0" encoding="utf-8"?>
-<ds:datastoreItem xmlns:ds="http://schemas.openxmlformats.org/officeDocument/2006/customXml" ds:itemID="{A8C4020D-96F7-AE40-AB65-A72750DDBDAA}">
+<ds:datastoreItem xmlns:ds="http://schemas.openxmlformats.org/officeDocument/2006/customXml" ds:itemID="{90E57E79-157C-4681-A9CD-16F5428A7EA5}">
   <ds:schemaRefs>
     <ds:schemaRef ds:uri="http://schemas.openxmlformats.org/officeDocument/2006/bibliography"/>
   </ds:schemaRefs>

</xml_diff>